<commit_message>
relatorio com o 4.1
</commit_message>
<xml_diff>
--- a/VI-A01-Report (Daniel).docx
+++ b/VI-A01-Report (Daniel).docx
@@ -369,25 +369,7 @@
     </w:p>
     <w:p>
       <w:r>
-        <w:t xml:space="preserve">After days of search on the Internet, we found several documents/datasets that provided to us some contents of what we were looking for. For the main problem, that was giving to us data, </w:t>
-      </w:r>
-      <w:r>
-        <w:t xml:space="preserve">divided by </w:t>
-      </w:r>
-      <w:r>
-        <w:t xml:space="preserve">section of </w:t>
-      </w:r>
-      <w:r>
-        <w:t>years/Olympic</w:t>
-      </w:r>
-      <w:r>
-        <w:t xml:space="preserve"> </w:t>
-      </w:r>
-      <w:r>
-        <w:t>edition</w:t>
-      </w:r>
-      <w:r>
-        <w:t xml:space="preserve">, about the medals and the countries that have won </w:t>
+        <w:t xml:space="preserve">After days of search on the Internet, we found several documents/datasets that provided to us some contents of what we were looking for. For the main problem, that was giving to us data, divided by section of years/Olympic edition, about the medals and the countries that have won </w:t>
       </w:r>
       <w:r>
         <w:lastRenderedPageBreak/>
@@ -396,7 +378,7 @@
       <w:r>
         <w:t xml:space="preserve">in this article of the Guardian: </w:t>
       </w:r>
-      <w:hyperlink r:id="rId9" w:history="1">
+      <w:hyperlink r:id="rId9" w:anchor="data" w:history="1">
         <w:r>
           <w:rPr>
             <w:rStyle w:val="Hiperligao"/>
@@ -470,15 +452,7 @@
         <w:t xml:space="preserve">So for the first issue, we </w:t>
       </w:r>
       <w:r>
-        <w:t>had some problems like ISO 2-letter codes and ISO 3-letter codes, and for that, we made a dataset relating those codes. Also we had problems cause there were codes that in time had changed, so for that we put in the original dataset the recent ISO code in all occurrences of the country (</w:t>
-      </w:r>
-      <w:proofErr w:type="spellStart"/>
-      <w:r>
-        <w:t>ies</w:t>
-      </w:r>
-      <w:proofErr w:type="spellEnd"/>
-      <w:r>
-        <w:t xml:space="preserve">). We also had a problem in countries that no longer existed. Like, what would be the coordinates for West Germany? So for that, we add to the GPS coordinate dataset an ISO code that represented the older country, its name and a latitude &amp; longitude that were located inside of the corresponding countries that they were located. Meanwhile, when we were doing this task, we had </w:t>
+        <w:t xml:space="preserve">had some problems like ISO 2-letter codes and ISO 3-letter codes, and for that, we made a dataset relating those codes. Also we had problems cause there were codes that in time had changed, so for that we put in the original dataset the recent ISO code in all occurrences of the country (ies). We also had a problem in countries that no longer existed. Like, what would be the coordinates for West Germany? So for that, we add to the GPS coordinate dataset an ISO code that represented the older country, its name and a latitude &amp; longitude that were located inside of the corresponding countries that they were located. Meanwhile, when we were doing this task, we had </w:t>
       </w:r>
       <w:r>
         <w:lastRenderedPageBreak/>
@@ -496,23 +470,7 @@
     </w:p>
     <w:p>
       <w:r>
-        <w:t xml:space="preserve">The third issue that we talked about </w:t>
-      </w:r>
-      <w:proofErr w:type="gramStart"/>
-      <w:r>
-        <w:t>it,</w:t>
-      </w:r>
-      <w:proofErr w:type="gramEnd"/>
-      <w:r>
-        <w:t xml:space="preserve"> was the unused information that we had on some dataset. Like in the Olympic dataset, we had attributes like City, Athlete, Gender, Event and </w:t>
-      </w:r>
-      <w:proofErr w:type="spellStart"/>
-      <w:r>
-        <w:t>Event_gender</w:t>
-      </w:r>
-      <w:proofErr w:type="spellEnd"/>
-      <w:r>
-        <w:t xml:space="preserve"> that we didn’t need it. So we extract that information from the data.</w:t>
+        <w:t>The third issue that we talked about it, was the unused information that we had on some dataset. Like in the Olympic dataset, we had attributes like City, Athlete, Gender, Event and Event_gender that we didn’t need it. So we extract that information from the data.</w:t>
       </w:r>
     </w:p>
     <w:p>
@@ -548,128 +506,11 @@
       </w:r>
     </w:p>
     <w:p>
-      <w:r>
-        <w:t>On each page your material</w:t>
-      </w:r>
-      <w:r>
-        <w:t xml:space="preserve"> should fit within a rectang</w:t>
-      </w:r>
-      <w:r>
-        <w:t xml:space="preserve">le of </w:t>
-      </w:r>
-      <w:r>
-        <w:t xml:space="preserve">7 x 9.25 in </w:t>
-      </w:r>
-      <w:r>
-        <w:t>(</w:t>
-      </w:r>
-      <w:r>
-        <w:t>18 x 23.5 cm</w:t>
-      </w:r>
-      <w:r>
-        <w:t>), c</w:t>
-      </w:r>
-      <w:bookmarkStart w:id="0" w:name="_GoBack"/>
-      <w:bookmarkEnd w:id="0"/>
-      <w:r>
-        <w:t>entered on a US letter page</w:t>
-      </w:r>
-      <w:r>
-        <w:t xml:space="preserve"> (8.5x11 </w:t>
-      </w:r>
-      <w:r>
-        <w:t>in)</w:t>
-      </w:r>
-      <w:r>
-        <w:t xml:space="preserve">, beginning </w:t>
-      </w:r>
-      <w:r>
-        <w:t>0.75 in</w:t>
-      </w:r>
-      <w:r>
-        <w:t xml:space="preserve"> </w:t>
-      </w:r>
-      <w:r>
-        <w:t>(</w:t>
-      </w:r>
-      <w:r>
-        <w:t>1.9 cm</w:t>
-      </w:r>
-      <w:r>
-        <w:t xml:space="preserve">) from the top of the page, with a </w:t>
-      </w:r>
-      <w:r>
-        <w:t xml:space="preserve">0.33 in </w:t>
-      </w:r>
-      <w:r>
-        <w:t>(</w:t>
-      </w:r>
-      <w:r>
-        <w:t>0</w:t>
-      </w:r>
-      <w:r>
-        <w:t>.85 cm</w:t>
-      </w:r>
-      <w:r>
-        <w:t>) space betwe</w:t>
-      </w:r>
-      <w:r>
-        <w:t xml:space="preserve">en two </w:t>
-      </w:r>
-      <w:r>
-        <w:t xml:space="preserve">3.3 in </w:t>
-      </w:r>
-      <w:r>
-        <w:t>(</w:t>
-      </w:r>
-      <w:r>
-        <w:t>8.4 cm</w:t>
-      </w:r>
-      <w:r>
-        <w:t>) columns</w:t>
-      </w:r>
-      <w:r>
-        <w:t xml:space="preserve">. </w:t>
-      </w:r>
-      <w:r>
-        <w:t xml:space="preserve">Right margins should be justified, not ragged. </w:t>
-      </w:r>
-      <w:r>
-        <w:t xml:space="preserve">Please be sure your document and </w:t>
-      </w:r>
-      <w:r>
-        <w:t xml:space="preserve">PDF </w:t>
-      </w:r>
-      <w:r>
-        <w:t>are US letter and not A4.</w:t>
-      </w:r>
-    </w:p>
-    <w:p>
       <w:pPr>
         <w:pStyle w:val="Cabealho1"/>
       </w:pPr>
       <w:r>
-        <w:t>TYPESET TEXT</w:t>
-      </w:r>
-    </w:p>
-    <w:p>
-      <w:r>
-        <w:t xml:space="preserve">The styles contained in this document have been modified from the default styles to reflect ACM formatting conventions. For example, content paragraphs </w:t>
-      </w:r>
-      <w:r>
-        <w:t xml:space="preserve">like this one </w:t>
-      </w:r>
-      <w:r>
-        <w:t xml:space="preserve">are formatted using the </w:t>
-      </w:r>
-      <w:r>
-        <w:rPr>
-          <w:rStyle w:val="StyleDescriptionChar"/>
-        </w:rPr>
-        <w:t>Normal</w:t>
-      </w:r>
-      <w:r>
-        <w:t xml:space="preserve"> style.</w:t>
+        <w:t>VISUALIZATION</w:t>
       </w:r>
     </w:p>
     <w:p>
@@ -677,146 +518,85 @@
         <w:pStyle w:val="Cabealho2"/>
       </w:pPr>
       <w:r>
-        <w:t>Title and Authors</w:t>
-      </w:r>
-    </w:p>
-    <w:p>
-      <w:r>
-        <w:t>Your paper’s title, authors</w:t>
-      </w:r>
-      <w:r>
-        <w:t>,</w:t>
-      </w:r>
-      <w:r>
-        <w:t xml:space="preserve"> and affiliations should run across the full width of the page i</w:t>
-      </w:r>
-      <w:r>
-        <w:t xml:space="preserve">n a single column </w:t>
-      </w:r>
-      <w:r>
-        <w:t xml:space="preserve">7 in </w:t>
-      </w:r>
-      <w:r>
-        <w:t>(</w:t>
-      </w:r>
-      <w:r>
-        <w:t>1</w:t>
-      </w:r>
-      <w:r>
-        <w:t>7</w:t>
-      </w:r>
-      <w:r>
-        <w:t>.8 cm</w:t>
-      </w:r>
-      <w:r>
-        <w:t>) wide</w:t>
-      </w:r>
-      <w:r>
-        <w:t xml:space="preserve">. </w:t>
-      </w:r>
-      <w:r>
-        <w:t xml:space="preserve">The title should be in </w:t>
-      </w:r>
-      <w:r>
-        <w:t xml:space="preserve">Helvetica or </w:t>
-      </w:r>
-      <w:r>
-        <w:t>Arial</w:t>
-      </w:r>
-      <w:r>
-        <w:t xml:space="preserve"> 18-point bold</w:t>
-      </w:r>
-      <w:r>
-        <w:t xml:space="preserve"> (the </w:t>
-      </w:r>
-      <w:r>
-        <w:rPr>
-          <w:rStyle w:val="StyleDescriptionChar"/>
-        </w:rPr>
-        <w:t>Title</w:t>
-      </w:r>
-      <w:r>
-        <w:t xml:space="preserve"> style in this document)</w:t>
-      </w:r>
-      <w:r>
-        <w:t xml:space="preserve">. </w:t>
-      </w:r>
-      <w:r>
-        <w:t xml:space="preserve">Authors’ names should be in Times </w:t>
-      </w:r>
-      <w:r>
-        <w:t xml:space="preserve">New </w:t>
-      </w:r>
-      <w:r>
-        <w:t>Roman</w:t>
-      </w:r>
-      <w:r>
-        <w:t xml:space="preserve"> or Times Roman</w:t>
-      </w:r>
-      <w:r>
-        <w:t xml:space="preserve"> 12-point bold</w:t>
-      </w:r>
-      <w:r>
-        <w:t xml:space="preserve"> (</w:t>
-      </w:r>
-      <w:r>
-        <w:rPr>
-          <w:rStyle w:val="StyleDescriptionChar"/>
-        </w:rPr>
-        <w:t>Author Name</w:t>
-      </w:r>
-      <w:r>
-        <w:t xml:space="preserve"> style)</w:t>
-      </w:r>
-      <w:r>
-        <w:t xml:space="preserve">, and affiliations in </w:t>
-      </w:r>
-      <w:r>
-        <w:t xml:space="preserve">the font as </w:t>
-      </w:r>
-      <w:r>
-        <w:t>12-point</w:t>
-      </w:r>
-      <w:r>
-        <w:t xml:space="preserve"> </w:t>
-      </w:r>
-      <w:r>
-        <w:t xml:space="preserve">regular </w:t>
-      </w:r>
-      <w:r>
-        <w:t>(</w:t>
-      </w:r>
-      <w:r>
-        <w:rPr>
-          <w:rStyle w:val="StyleDescriptionChar"/>
-        </w:rPr>
-        <w:t>Author Affiliation</w:t>
-      </w:r>
-      <w:r>
-        <w:t xml:space="preserve"> style)</w:t>
-      </w:r>
-      <w:r>
-        <w:t>.</w:t>
-      </w:r>
-    </w:p>
-    <w:p>
-      <w:r>
-        <w:t>To position names and addresses, use a single-row table with invisible borders, as in this document</w:t>
-      </w:r>
-      <w:r>
-        <w:t xml:space="preserve">. </w:t>
-      </w:r>
-      <w:r>
-        <w:t>Alternatively, if only one address is needed, use a centered tab stop to center all name and address text on the page; for two addresses, use two centered tab stops, and so on. For more than three authors, you may have to place some address information in a footnote, or in a named section at the end of your paper. Leave one 10-p</w:t>
-      </w:r>
-      <w:r>
-        <w:t>oin</w:t>
-      </w:r>
-      <w:r>
-        <w:t>t line of white space below the last line of affiliations</w:t>
-      </w:r>
-      <w:r>
-        <w:t xml:space="preserve">. </w:t>
+        <w:t>Overall Description</w:t>
+      </w:r>
+    </w:p>
+    <w:p>
+      <w:r>
+        <w:t xml:space="preserve">The group agreed that for this visualization, it would be necessary 3 tabs. One for </w:t>
+      </w:r>
+      <w:r>
+        <w:t>S</w:t>
+      </w:r>
+      <w:r>
+        <w:t xml:space="preserve">tandings, one for </w:t>
+      </w:r>
+      <w:r>
+        <w:t>Standing C</w:t>
+      </w:r>
+      <w:r>
+        <w:t>ompar</w:t>
+      </w:r>
+      <w:r>
+        <w:t>ison and last, but not least, one for Coefficient. All of them were created to make easy for the user to search/explore results and data.</w:t>
+      </w:r>
+      <w:r>
+        <w:t xml:space="preserve"> To do so, we had several inputs that could be modified to the user needs and wishes. This inputs are the measures that will determinate the visualizations that we called, the output. There is in all tabs 3 ways of visualization/outputs that show the data that the user pre-defines in the inputs.</w:t>
+      </w:r>
+    </w:p>
+    <w:p>
+      <w:r>
+        <w:t xml:space="preserve">The first tab (Standings) was developed with a left vertical sidebar with all Olympic sports, so the user can select the sport is interested on searching, 3 boxes that represent the medals he wants to lookup, a horizontal sidebar bellow the boxes that can be used so </w:t>
+      </w:r>
+      <w:r>
+        <w:t>that an</w:t>
+      </w:r>
+      <w:r>
+        <w:t xml:space="preserve"> user can explore standings</w:t>
+      </w:r>
+      <w:r>
+        <w:t xml:space="preserve"> in a specific year or an interval of years of his choice. Bellow this sidebar, we have a “search for a country:” text box, where the user can search for a specific country. All of this were attributes of searching, i.e. the input that the user can provide to the system. The visualization, our output, is represented by 3 visualizations: a map bubble chart, where a country is represented in the map with a bubble (the bigger the standing, the bigger the bubble would be), a rank bar chart, where the standings of the countries would be presented in a rank type, in which the length of a bar that was bigger, represented the country with the most input options given by an user, and the next bars would be also represented the same way, but in a decreasing way, just like a ranking.</w:t>
+      </w:r>
+      <w:r>
+        <w:t xml:space="preserve"> These bars would have, after the bar, the number of medals a country won, and before the bar, the correspondent country.</w:t>
+      </w:r>
+      <w:r>
+        <w:t xml:space="preserve">  </w:t>
+      </w:r>
+      <w:r>
+        <w:t>There was still a visualization</w:t>
+      </w:r>
+      <w:r>
+        <w:t xml:space="preserve"> – a line chart -</w:t>
+      </w:r>
+      <w:r>
+        <w:t xml:space="preserve"> that the group made to know the standings of a determinate country given by the user to know its standings over the years.</w:t>
+      </w:r>
+    </w:p>
+    <w:p>
+      <w:r>
+        <w:t xml:space="preserve">The second tab, the standings comparison, had the same attributes that the first tab had, but this time, it hadn’t the </w:t>
+      </w:r>
+      <w:r>
+        <w:lastRenderedPageBreak/>
+        <w:t>left vertical sidebar with the sports because all sports could be compared in the bar chart that this tab would have. Another particularity is that this tab has two search text boxes, so the user can compare the standings between 2 countries. As for the output, we would still have the map bubble chart, a</w:t>
+      </w:r>
+      <w:r>
+        <w:t xml:space="preserve"> double</w:t>
+      </w:r>
+      <w:r>
+        <w:t xml:space="preserve"> bar chart (this time, it wouldn’t be ranked because it would be centered in the </w:t>
+      </w:r>
+      <w:r>
+        <w:t>sports; each country had its color) and a line chart with two lines that represent the user selected countries performance over the years (each country had its color).</w:t>
+      </w:r>
+    </w:p>
+    <w:p>
+      <w:r>
+        <w:t>In the third tab, Coefficient, we represent the impact the population had on the winning medals of all countries in a year. For that, we had only 2 inputs: a horizontal sidebar to select a year, and a search box to lookup for a certain country.</w:t>
+      </w:r>
+      <w:r>
+        <w:t xml:space="preserve"> The outputs/visualization were a map bubble chart like we used in the other 2 tabs, a rank bar chart like we used in tab 1, and a line chart of the country coefficient medal/population over the years.</w:t>
       </w:r>
     </w:p>
     <w:p>
@@ -836,190 +616,17 @@
           <w:sz w:val="18"/>
           <w:szCs w:val="18"/>
         </w:rPr>
-        <w:t xml:space="preserve">Adding </w:t>
-      </w:r>
-      <w:r>
-        <w:rPr>
-          <w:rFonts w:ascii="Arial" w:hAnsi="Arial" w:cs="Arial"/>
-          <w:b/>
-          <w:sz w:val="18"/>
-          <w:szCs w:val="18"/>
-        </w:rPr>
-        <w:t>and</w:t>
-      </w:r>
-      <w:r>
-        <w:rPr>
-          <w:rFonts w:ascii="Arial" w:hAnsi="Arial" w:cs="Arial"/>
-          <w:b/>
-          <w:sz w:val="18"/>
-          <w:szCs w:val="18"/>
-        </w:rPr>
-        <w:t xml:space="preserve"> Removing Author Fields Above</w:t>
-      </w:r>
-    </w:p>
-    <w:p>
-      <w:r>
-        <w:t xml:space="preserve">If you need a </w:t>
-      </w:r>
-      <w:r>
-        <w:t>4</w:t>
-      </w:r>
-      <w:r>
-        <w:rPr>
-          <w:vertAlign w:val="superscript"/>
-        </w:rPr>
-        <w:t>th</w:t>
-      </w:r>
-      <w:r>
-        <w:t xml:space="preserve"> block for </w:t>
-      </w:r>
-      <w:r>
-        <w:t>an additional author</w:t>
-      </w:r>
-      <w:r>
-        <w:t xml:space="preserve"> with </w:t>
-      </w:r>
-      <w:r>
-        <w:t>a different affiliation</w:t>
-      </w:r>
-      <w:r>
-        <w:t>,</w:t>
-      </w:r>
-      <w:r>
-        <w:t xml:space="preserve"> </w:t>
-      </w:r>
-      <w:r>
-        <w:t>click on the table, click “layout” under “table tools”, and click “insert left” or “insert right”.</w:t>
-      </w:r>
-      <w:r>
-        <w:t xml:space="preserve"> </w:t>
-      </w:r>
-      <w:r>
-        <w:t xml:space="preserve">Then </w:t>
-      </w:r>
-      <w:r>
-        <w:t>right-</w:t>
-      </w:r>
-      <w:r>
-        <w:t>click</w:t>
-      </w:r>
-      <w:r>
-        <w:t xml:space="preserve"> anywhere on the table</w:t>
-      </w:r>
-      <w:r>
-        <w:t xml:space="preserve">, </w:t>
-      </w:r>
-      <w:r>
-        <w:t xml:space="preserve">click </w:t>
-      </w:r>
-      <w:r>
-        <w:t>“Table Properties”</w:t>
-      </w:r>
-      <w:r>
-        <w:t>,</w:t>
-      </w:r>
-      <w:r>
-        <w:t xml:space="preserve"> and within the </w:t>
-      </w:r>
-      <w:r>
-        <w:t>“</w:t>
-      </w:r>
-      <w:r>
-        <w:t>Table</w:t>
-      </w:r>
-      <w:r>
-        <w:t>”</w:t>
-      </w:r>
-      <w:r>
-        <w:t xml:space="preserve"> </w:t>
-      </w:r>
-      <w:r>
-        <w:t>t</w:t>
-      </w:r>
-      <w:r>
-        <w:t xml:space="preserve">ab, click the tab box for “Preferred Width” </w:t>
-      </w:r>
-      <w:r>
-        <w:t xml:space="preserve">and </w:t>
-      </w:r>
-      <w:r>
-        <w:t xml:space="preserve">enter </w:t>
-      </w:r>
-      <w:r>
-        <w:t>“</w:t>
-      </w:r>
-      <w:r>
-        <w:t>7</w:t>
-      </w:r>
-      <w:r>
-        <w:t>”.</w:t>
-      </w:r>
-    </w:p>
-    <w:p>
-      <w:r>
-        <w:lastRenderedPageBreak/>
-        <w:t xml:space="preserve">If you need </w:t>
-      </w:r>
-      <w:r>
-        <w:t>author blocks for only 1 or 2 authors</w:t>
-      </w:r>
-      <w:r>
-        <w:t xml:space="preserve">, you should </w:t>
-      </w:r>
-      <w:r>
-        <w:t xml:space="preserve">remove one </w:t>
-      </w:r>
-      <w:r>
-        <w:t>column from the table. R</w:t>
-      </w:r>
-      <w:r>
-        <w:t>ight-c</w:t>
-      </w:r>
-      <w:r>
-        <w:t xml:space="preserve">lick in the unwanted cell, </w:t>
-      </w:r>
-      <w:r>
-        <w:t>click “Delete Cell</w:t>
-      </w:r>
-      <w:r>
-        <w:t>”</w:t>
-      </w:r>
-      <w:r>
-        <w:t>,</w:t>
-      </w:r>
-      <w:r>
-        <w:t xml:space="preserve"> </w:t>
-      </w:r>
-      <w:r>
-        <w:t xml:space="preserve">click </w:t>
-      </w:r>
-      <w:r>
-        <w:t>“Delete entire column</w:t>
-      </w:r>
-      <w:r>
-        <w:t>”</w:t>
-      </w:r>
-      <w:r>
-        <w:t>,</w:t>
-      </w:r>
-      <w:r>
-        <w:t xml:space="preserve"> then click </w:t>
-      </w:r>
-      <w:r>
-        <w:t>“</w:t>
-      </w:r>
-      <w:r>
-        <w:t>OK</w:t>
-      </w:r>
-      <w:r>
-        <w:t>”</w:t>
-      </w:r>
-      <w:r>
-        <w:t>. Repeat if necessary</w:t>
-      </w:r>
-      <w:r>
-        <w:t>.</w:t>
-      </w:r>
+        <w:t>Rationale</w:t>
+      </w:r>
+    </w:p>
+    <w:p>
+      <w:r>
+        <w:t>To do…</w:t>
+      </w:r>
+    </w:p>
+    <w:p>
+      <w:bookmarkStart w:id="0" w:name="_GoBack"/>
+      <w:bookmarkEnd w:id="0"/>
     </w:p>
     <w:p>
       <w:pPr>
@@ -1265,6 +872,7 @@
           <w:noProof/>
           <w:lang w:val="pt-PT" w:eastAsia="pt-PT"/>
         </w:rPr>
+        <w:lastRenderedPageBreak/>
         <w:drawing>
           <wp:inline distT="0" distB="0" distL="0" distR="0" wp14:anchorId="79D3252F" wp14:editId="3A02A454">
             <wp:extent cx="3063240" cy="701738"/>
@@ -1312,24 +920,32 @@
       <w:pPr>
         <w:pStyle w:val="Legenda"/>
       </w:pPr>
-      <w:proofErr w:type="gramStart"/>
       <w:r>
         <w:t xml:space="preserve">Figure </w:t>
       </w:r>
-      <w:fldSimple w:instr=" SEQ Figure \* ARABIC ">
-        <w:r>
-          <w:rPr>
-            <w:noProof/>
-          </w:rPr>
-          <w:t>1</w:t>
-        </w:r>
-      </w:fldSimple>
-      <w:r>
-        <w:t>.</w:t>
-      </w:r>
-      <w:proofErr w:type="gramEnd"/>
-      <w:r>
-        <w:t xml:space="preserve"> Use high-resolution images, 300+ dpi, legible if printed in color or black-and-white. Number all figures and include captions below, using Insert, Caption.</w:t>
+      <w:r>
+        <w:fldChar w:fldCharType="begin"/>
+      </w:r>
+      <w:r>
+        <w:instrText xml:space="preserve"> SEQ Figure \* ARABIC </w:instrText>
+      </w:r>
+      <w:r>
+        <w:fldChar w:fldCharType="separate"/>
+      </w:r>
+      <w:r>
+        <w:rPr>
+          <w:noProof/>
+        </w:rPr>
+        <w:t>1</w:t>
+      </w:r>
+      <w:r>
+        <w:rPr>
+          <w:noProof/>
+        </w:rPr>
+        <w:fldChar w:fldCharType="end"/>
+      </w:r>
+      <w:r>
+        <w:t>. Use high-resolution images, 300+ dpi, legible if printed in color or black-and-white. Number all figures and include captions below, using Insert, Caption.</w:t>
       </w:r>
     </w:p>
     <w:p>
@@ -1368,11 +984,9 @@
       <w:r>
         <w:fldChar w:fldCharType="end"/>
       </w:r>
-      <w:proofErr w:type="gramStart"/>
       <w:r>
         <w:t>,</w:t>
       </w:r>
-      <w:proofErr w:type="gramEnd"/>
       <w:r>
         <w:fldChar w:fldCharType="begin"/>
       </w:r>
@@ -1646,30 +1260,37 @@
         <w:pStyle w:val="Legenda"/>
       </w:pPr>
       <w:bookmarkStart w:id="1" w:name="_Ref279755490"/>
-      <w:proofErr w:type="gramStart"/>
       <w:r>
         <w:t xml:space="preserve">Table </w:t>
       </w:r>
-      <w:fldSimple w:instr=" SEQ Table \* ARABIC ">
-        <w:r>
-          <w:rPr>
-            <w:noProof/>
-          </w:rPr>
-          <w:t>1</w:t>
-        </w:r>
-      </w:fldSimple>
-      <w:r>
-        <w:t>.</w:t>
-      </w:r>
-      <w:proofErr w:type="gramEnd"/>
-      <w:r>
-        <w:t xml:space="preserve"> Table captions should be placed below the table. We recommend table lines be 1 point, 25% black. Minimize use of unnecessary table lines.</w:t>
+      <w:r>
+        <w:fldChar w:fldCharType="begin"/>
+      </w:r>
+      <w:r>
+        <w:instrText xml:space="preserve"> SEQ Table \* ARABIC </w:instrText>
+      </w:r>
+      <w:r>
+        <w:fldChar w:fldCharType="separate"/>
+      </w:r>
+      <w:r>
+        <w:rPr>
+          <w:noProof/>
+        </w:rPr>
+        <w:t>1</w:t>
+      </w:r>
+      <w:r>
+        <w:rPr>
+          <w:noProof/>
+        </w:rPr>
+        <w:fldChar w:fldCharType="end"/>
+      </w:r>
+      <w:r>
+        <w:t>. Table captions should be placed below the table. We recommend table lines be 1 point, 25% black. Minimize use of unnecessary table lines.</w:t>
       </w:r>
     </w:p>
     <w:bookmarkEnd w:id="1"/>
     <w:p>
       <w:r>
-        <w:lastRenderedPageBreak/>
         <w:t>Your references should be published materials accessible to the public</w:t>
       </w:r>
       <w:r>
@@ -1690,11 +1311,9 @@
       <w:r>
         <w:t xml:space="preserve"> (e.g., “[</w:t>
       </w:r>
-      <w:proofErr w:type="spellStart"/>
       <w:r>
         <w:t>Borriello</w:t>
       </w:r>
-      <w:proofErr w:type="spellEnd"/>
       <w:r>
         <w:t>, personal communication]”).</w:t>
       </w:r>
@@ -1741,11 +1360,9 @@
       <w:r>
         <w:fldChar w:fldCharType="end"/>
       </w:r>
-      <w:proofErr w:type="gramStart"/>
       <w:r>
         <w:t>,</w:t>
       </w:r>
-      <w:proofErr w:type="gramEnd"/>
       <w:r>
         <w:fldChar w:fldCharType="begin"/>
       </w:r>
@@ -1865,6 +1482,7 @@
         <w:pStyle w:val="Cabealho2"/>
       </w:pPr>
       <w:r>
+        <w:lastRenderedPageBreak/>
         <w:t>Subsections</w:t>
       </w:r>
     </w:p>
@@ -1891,7 +1509,6 @@
       <w:r>
         <w:t xml:space="preserve">). For sub-sections and sub-subsections, a word like </w:t>
       </w:r>
-      <w:proofErr w:type="gramStart"/>
       <w:r>
         <w:rPr>
           <w:i/>
@@ -1899,11 +1516,7 @@
         <w:t>the</w:t>
       </w:r>
       <w:r>
-        <w:t xml:space="preserve"> or</w:t>
-      </w:r>
-      <w:proofErr w:type="gramEnd"/>
-      <w:r>
-        <w:t xml:space="preserve"> </w:t>
+        <w:t xml:space="preserve"> or </w:t>
       </w:r>
       <w:r>
         <w:rPr>
@@ -1955,7 +1568,6 @@
         <w:pStyle w:val="Cabealho1"/>
       </w:pPr>
       <w:r>
-        <w:lastRenderedPageBreak/>
         <w:t>FIGURES/CAPTIONS</w:t>
       </w:r>
     </w:p>
@@ -2133,43 +1745,35 @@
       <w:pPr>
         <w:pStyle w:val="Legenda"/>
       </w:pPr>
-      <w:proofErr w:type="gramStart"/>
       <w:r>
         <w:t xml:space="preserve">Figure </w:t>
       </w:r>
-      <w:fldSimple w:instr=" SEQ Figure \* ARABIC ">
-        <w:r>
-          <w:rPr>
-            <w:noProof/>
-          </w:rPr>
-          <w:t>2</w:t>
-        </w:r>
-      </w:fldSimple>
-      <w:r>
-        <w:t>.</w:t>
-      </w:r>
-      <w:proofErr w:type="gramEnd"/>
-      <w:r>
-        <w:t xml:space="preserve"> </w:t>
-      </w:r>
-      <w:proofErr w:type="gramStart"/>
-      <w:r>
-        <w:t>Sample of a wide figure.</w:t>
-      </w:r>
-      <w:proofErr w:type="gramEnd"/>
-      <w:r>
-        <w:t xml:space="preserve"> Be sure to place at the top or bottom of the page. Ensure that important information is legible in both black-and-white and color printing.</w:t>
-      </w:r>
-      <w:r>
-        <w:t xml:space="preserve"> Image: CC-BY-ND </w:t>
-      </w:r>
-      <w:proofErr w:type="spellStart"/>
-      <w:r>
-        <w:t>ayman</w:t>
-      </w:r>
-      <w:proofErr w:type="spellEnd"/>
-      <w:r>
-        <w:t xml:space="preserve"> on Flickr.</w:t>
+      <w:r>
+        <w:fldChar w:fldCharType="begin"/>
+      </w:r>
+      <w:r>
+        <w:instrText xml:space="preserve"> SEQ Figure \* ARABIC </w:instrText>
+      </w:r>
+      <w:r>
+        <w:fldChar w:fldCharType="separate"/>
+      </w:r>
+      <w:r>
+        <w:rPr>
+          <w:noProof/>
+        </w:rPr>
+        <w:t>2</w:t>
+      </w:r>
+      <w:r>
+        <w:rPr>
+          <w:noProof/>
+        </w:rPr>
+        <w:fldChar w:fldCharType="end"/>
+      </w:r>
+      <w:r>
+        <w:t>. Sample of a wide figure. Be sure to place at the top or bottom of the page. Ensure that important information is legible in both black-and-white and color printing.</w:t>
+      </w:r>
+      <w:r>
+        <w:t xml:space="preserve"> Image: CC-BY-ND ayman on Flickr.</w:t>
       </w:r>
     </w:p>
     <w:p>
@@ -2266,423 +1870,367 @@
     </w:p>
     <w:p>
       <w:r>
+        <w:fldChar w:fldCharType="end"/>
+      </w:r>
+      <w:r>
+        <w:t>For improved accessibility, header rows of tables s</w:t>
+      </w:r>
+      <w:r>
+        <w:t>hould be marked. In Word, right-</w:t>
+      </w:r>
+      <w:r>
+        <w:t xml:space="preserve">click a header row, and select Table Properties | Row | </w:t>
+      </w:r>
+      <w:r>
+        <w:t>Repeat as header</w:t>
+      </w:r>
+      <w:r>
+        <w:t>…</w:t>
+      </w:r>
+    </w:p>
+    <w:p>
+      <w:pPr>
+        <w:pStyle w:val="Cabealho1"/>
+      </w:pPr>
+      <w:r>
+        <w:t>LANGUAGE, STYLE AND CONTENT</w:t>
+      </w:r>
+    </w:p>
+    <w:p>
+      <w:r>
+        <w:t>The written and spoken language of SIGCHI is English. Spelling and punctuation may use any dialect of English (e.g., British, Canadian, US, etc.) provided this is done consistently. Hyphenation is optional. To ensure suitability for an international audience, please:</w:t>
+      </w:r>
+    </w:p>
+    <w:p>
+      <w:pPr>
+        <w:pStyle w:val="Bullet"/>
+      </w:pPr>
+      <w:r>
+        <w:t xml:space="preserve">Write in a straightforward style. </w:t>
+      </w:r>
+    </w:p>
+    <w:p>
+      <w:pPr>
+        <w:pStyle w:val="Bullet"/>
+      </w:pPr>
+      <w:r>
+        <w:t xml:space="preserve">Try to avoid long or complex sentence structures. </w:t>
+      </w:r>
+    </w:p>
+    <w:p>
+      <w:pPr>
+        <w:pStyle w:val="Bullet"/>
+      </w:pPr>
+      <w:r>
+        <w:t>Use common and basic vocabulary (e.g., use the word “unusual” rather than the word “arcane”).</w:t>
+      </w:r>
+    </w:p>
+    <w:p>
+      <w:pPr>
+        <w:pStyle w:val="Bullet"/>
+      </w:pPr>
+      <w:r>
+        <w:t>Briefly define or explain all technical terms that may be unfamiliar to readers.</w:t>
+      </w:r>
+    </w:p>
+    <w:p>
+      <w:pPr>
+        <w:pStyle w:val="Bullet"/>
+      </w:pPr>
+      <w:r>
+        <w:t>Explain all acronyms the first time they are used in your text</w:t>
+      </w:r>
+      <w:r>
+        <w:t>—</w:t>
+      </w:r>
+      <w:r>
+        <w:t>e.g., “Digital Signal Processing (DSP)”.</w:t>
+      </w:r>
+    </w:p>
+    <w:p>
+      <w:pPr>
+        <w:pStyle w:val="Bullet"/>
+      </w:pPr>
+      <w:r>
+        <w:t>Explain local references (e.g., not everyone knows all city names in a particular country).</w:t>
+      </w:r>
+    </w:p>
+    <w:p>
+      <w:pPr>
+        <w:pStyle w:val="Bullet"/>
+      </w:pPr>
+      <w:r>
+        <w:t xml:space="preserve">Explain “insider” comments. Ensure that your whole audience understands any reference whose meaning you do not describe (e.g., do not </w:t>
+      </w:r>
+      <w:r>
+        <w:t xml:space="preserve">assume that everyone has used an Android phone, </w:t>
+      </w:r>
+      <w:r>
+        <w:t>or a particular application).</w:t>
+      </w:r>
+    </w:p>
+    <w:p>
+      <w:pPr>
+        <w:pStyle w:val="Bullet"/>
+      </w:pPr>
+      <w:r>
+        <w:t>Explain colloquial language and puns. Understanding phrases like “red herring” may require a local knowledge of English</w:t>
+      </w:r>
+      <w:r>
+        <w:t xml:space="preserve">. </w:t>
+      </w:r>
+      <w:r>
+        <w:t>Humor and irony are difficult to translate.</w:t>
+      </w:r>
+    </w:p>
+    <w:p>
+      <w:pPr>
+        <w:pStyle w:val="Bullet"/>
+      </w:pPr>
+      <w:r>
+        <w:t>Use unambiguous forms for culturally localized concepts, such as times, dates, currencies</w:t>
+      </w:r>
+      <w:r>
+        <w:t>,</w:t>
+      </w:r>
+      <w:r>
+        <w:t xml:space="preserve"> and numbers (e.g., “1-5- 97” or “5/1/97” may mean 5 January or 1 May, an</w:t>
+      </w:r>
+      <w:r>
+        <w:t>d “seven o’clock” may mean 7:00</w:t>
+      </w:r>
+      <w:r>
+        <w:t xml:space="preserve"> </w:t>
+      </w:r>
+      <w:r>
+        <w:t>am or 19:00)</w:t>
+      </w:r>
+      <w:r>
+        <w:t xml:space="preserve">. </w:t>
+      </w:r>
+      <w:r>
+        <w:t>For currencies, indicate equivalences</w:t>
+      </w:r>
+      <w:r>
+        <w:t xml:space="preserve">: </w:t>
+      </w:r>
+      <w:r>
+        <w:t xml:space="preserve">“Participants were paid </w:t>
+      </w:r>
+      <w:r>
+        <w:t>₩</w:t>
+      </w:r>
+      <w:r>
+        <w:t>22</w:t>
+      </w:r>
+      <w:r>
+        <w:t xml:space="preserve">, or roughly </w:t>
+      </w:r>
+      <w:r>
+        <w:t>US</w:t>
+      </w:r>
+      <w:r>
+        <w:t>$</w:t>
+      </w:r>
+      <w:r>
+        <w:t>29</w:t>
+      </w:r>
+      <w:r>
+        <w:t>.”</w:t>
+      </w:r>
+    </w:p>
+    <w:p>
+      <w:pPr>
+        <w:pStyle w:val="Bullet"/>
+      </w:pPr>
+      <w:r>
+        <w:t>Be careful with the use of gender-specific pronouns (</w:t>
+      </w:r>
+      <w:r>
+        <w:rPr>
+          <w:i/>
+        </w:rPr>
+        <w:t>he</w:t>
+      </w:r>
+      <w:r>
+        <w:t xml:space="preserve">, </w:t>
+      </w:r>
+      <w:r>
+        <w:rPr>
+          <w:i/>
+        </w:rPr>
+        <w:t>she</w:t>
+      </w:r>
+      <w:r>
+        <w:t>) and other gendered words (</w:t>
+      </w:r>
+      <w:r>
+        <w:rPr>
+          <w:i/>
+        </w:rPr>
+        <w:t>chairman</w:t>
+      </w:r>
+      <w:r>
+        <w:t xml:space="preserve">, </w:t>
+      </w:r>
+      <w:r>
+        <w:rPr>
+          <w:i/>
+        </w:rPr>
+        <w:t>manpower</w:t>
+      </w:r>
+      <w:r>
+        <w:t xml:space="preserve">, </w:t>
+      </w:r>
+      <w:r>
+        <w:rPr>
+          <w:i/>
+        </w:rPr>
+        <w:t>man-months</w:t>
+      </w:r>
+      <w:r>
+        <w:t xml:space="preserve">). Use inclusive language that is gender-neutral (e.g., </w:t>
+      </w:r>
+      <w:r>
+        <w:rPr>
+          <w:i/>
+        </w:rPr>
+        <w:t>she</w:t>
+      </w:r>
+      <w:r>
+        <w:t xml:space="preserve"> </w:t>
+      </w:r>
+      <w:r>
+        <w:rPr>
+          <w:i/>
+        </w:rPr>
+        <w:t>or</w:t>
+      </w:r>
+      <w:r>
+        <w:t xml:space="preserve"> </w:t>
+      </w:r>
+      <w:r>
+        <w:rPr>
+          <w:i/>
+        </w:rPr>
+        <w:t>he</w:t>
+      </w:r>
+      <w:r>
+        <w:t xml:space="preserve">, </w:t>
+      </w:r>
+      <w:r>
+        <w:rPr>
+          <w:i/>
+        </w:rPr>
+        <w:t>they</w:t>
+      </w:r>
+      <w:r>
+        <w:t>,</w:t>
+      </w:r>
+      <w:r>
+        <w:rPr>
+          <w:i/>
+        </w:rPr>
+        <w:t xml:space="preserve"> s/he</w:t>
+      </w:r>
+      <w:r>
+        <w:t xml:space="preserve">, </w:t>
+      </w:r>
+      <w:r>
+        <w:rPr>
+          <w:i/>
+        </w:rPr>
+        <w:t>chair</w:t>
+      </w:r>
+      <w:r>
+        <w:t xml:space="preserve">, </w:t>
+      </w:r>
+      <w:r>
+        <w:rPr>
+          <w:i/>
+        </w:rPr>
+        <w:t>staff</w:t>
+      </w:r>
+      <w:r>
+        <w:t xml:space="preserve">, </w:t>
+      </w:r>
+      <w:r>
+        <w:rPr>
+          <w:i/>
+        </w:rPr>
+        <w:t>staff-hours</w:t>
+      </w:r>
+      <w:r>
+        <w:t xml:space="preserve">, </w:t>
+      </w:r>
+      <w:r>
+        <w:rPr>
+          <w:i/>
+        </w:rPr>
+        <w:t>person-years</w:t>
+      </w:r>
+      <w:r>
+        <w:t>). See</w:t>
+      </w:r>
+      <w:r>
+        <w:t xml:space="preserve"> the </w:t>
+      </w:r>
+      <w:r>
+        <w:rPr>
+          <w:i/>
+        </w:rPr>
+        <w:t>Guidelines for Bias-Free Writing</w:t>
+      </w:r>
+      <w:r>
+        <w:t xml:space="preserve"> </w:t>
+      </w:r>
+      <w:r>
+        <w:t>for further advice and examples regarding gender and other personal attributes</w:t>
+      </w:r>
+      <w:r>
+        <w:t xml:space="preserve"> [</w:t>
+      </w:r>
+      <w:r>
+        <w:fldChar w:fldCharType="begin"/>
+      </w:r>
+      <w:r>
+        <w:instrText xml:space="preserve"> REF _Ref279752240 \r \h </w:instrText>
+      </w:r>
+      <w:r>
+        <w:fldChar w:fldCharType="separate"/>
+      </w:r>
+      <w:r>
+        <w:t>9</w:t>
+      </w:r>
+      <w:r>
+        <w:fldChar w:fldCharType="end"/>
+      </w:r>
+      <w:r>
+        <w:t>]</w:t>
+      </w:r>
+      <w:r>
+        <w:t>.</w:t>
+      </w:r>
+      <w:r>
+        <w:t xml:space="preserve"> Be particularly aware of considerations around writing about people with disabilities. </w:t>
+      </w:r>
+    </w:p>
+    <w:p>
+      <w:pPr>
+        <w:pStyle w:val="Bullet"/>
+      </w:pPr>
+      <w:r>
         <w:lastRenderedPageBreak/>
-        <w:fldChar w:fldCharType="end"/>
-      </w:r>
-      <w:r>
-        <w:t>For improved accessibility, header rows of tables s</w:t>
-      </w:r>
-      <w:r>
-        <w:t>hould be marked. In Word, right-</w:t>
-      </w:r>
-      <w:r>
-        <w:t xml:space="preserve">click a header row, and select Table Properties | Row | </w:t>
-      </w:r>
-      <w:r>
-        <w:t>Repeat as header</w:t>
-      </w:r>
-      <w:r>
-        <w:t>…</w:t>
-      </w:r>
-    </w:p>
-    <w:p>
-      <w:pPr>
-        <w:pStyle w:val="Cabealho1"/>
-      </w:pPr>
-      <w:r>
-        <w:t>LANGUAGE, STYLE AND CONTENT</w:t>
-      </w:r>
-    </w:p>
-    <w:p>
-      <w:r>
-        <w:t>The written and spoken language of SIGCHI is English. Spelling and punctuation may use any dialect of English (e.g., British, Canadian, US, etc.) provided this is done consistently. Hyphenation is optional. To ensure suitability for an international audience, please:</w:t>
-      </w:r>
-    </w:p>
-    <w:p>
-      <w:pPr>
-        <w:pStyle w:val="Bullet"/>
-      </w:pPr>
-      <w:r>
-        <w:t xml:space="preserve">Write in a straightforward style. </w:t>
-      </w:r>
-    </w:p>
-    <w:p>
-      <w:pPr>
-        <w:pStyle w:val="Bullet"/>
-      </w:pPr>
-      <w:r>
-        <w:lastRenderedPageBreak/>
-        <w:t xml:space="preserve">Try to avoid long or complex sentence structures. </w:t>
-      </w:r>
-    </w:p>
-    <w:p>
-      <w:pPr>
-        <w:pStyle w:val="Bullet"/>
-      </w:pPr>
-      <w:r>
-        <w:t>Use common and basic vocabulary (e.g., use the word “unusual” rather than the word “arcane”).</w:t>
-      </w:r>
-    </w:p>
-    <w:p>
-      <w:pPr>
-        <w:pStyle w:val="Bullet"/>
-      </w:pPr>
-      <w:r>
-        <w:t>Briefly define or explain all technical terms that may be unfamiliar to readers.</w:t>
-      </w:r>
-    </w:p>
-    <w:p>
-      <w:pPr>
-        <w:pStyle w:val="Bullet"/>
-      </w:pPr>
-      <w:r>
-        <w:t>Explain all acronyms the first time they are used in your text</w:t>
-      </w:r>
-      <w:r>
-        <w:t>—</w:t>
-      </w:r>
-      <w:r>
-        <w:t>e.g., “Digital Signal Processing (DSP)”.</w:t>
-      </w:r>
-    </w:p>
-    <w:p>
-      <w:pPr>
-        <w:pStyle w:val="Bullet"/>
-      </w:pPr>
-      <w:r>
-        <w:t>Explain local references (e.g., not everyone knows all city names in a particular country).</w:t>
-      </w:r>
-    </w:p>
-    <w:p>
-      <w:pPr>
-        <w:pStyle w:val="Bullet"/>
-      </w:pPr>
-      <w:r>
-        <w:t xml:space="preserve">Explain “insider” comments. Ensure that your whole audience understands any reference whose meaning you do not describe (e.g., do not </w:t>
-      </w:r>
-      <w:r>
-        <w:t xml:space="preserve">assume that everyone has used an Android </w:t>
-      </w:r>
-      <w:proofErr w:type="gramStart"/>
-      <w:r>
-        <w:t>phone,</w:t>
-      </w:r>
-      <w:proofErr w:type="gramEnd"/>
-      <w:r>
-        <w:t xml:space="preserve"> </w:t>
-      </w:r>
-      <w:r>
-        <w:t>or a particular application).</w:t>
-      </w:r>
-    </w:p>
-    <w:p>
-      <w:pPr>
-        <w:pStyle w:val="Bullet"/>
-      </w:pPr>
-      <w:r>
-        <w:t>Explain colloquial language and puns. Understanding phrases like “red herring” may require a local knowledge of English</w:t>
-      </w:r>
-      <w:r>
-        <w:t xml:space="preserve">. </w:t>
-      </w:r>
-      <w:r>
-        <w:t>Humor and irony are difficult to translate.</w:t>
-      </w:r>
-    </w:p>
-    <w:p>
-      <w:pPr>
-        <w:pStyle w:val="Bullet"/>
-      </w:pPr>
-      <w:r>
-        <w:t>Use unambiguous forms for culturally localized concepts, such as times, dates, currencies</w:t>
-      </w:r>
-      <w:r>
-        <w:t>,</w:t>
-      </w:r>
-      <w:r>
-        <w:t xml:space="preserve"> and numbers (e.g., “1-5- 97” or “5/1/97” may mean 5 January or 1 May, an</w:t>
-      </w:r>
-      <w:r>
-        <w:t>d “seven o’clock” may mean 7:00</w:t>
-      </w:r>
-      <w:r>
-        <w:t xml:space="preserve"> </w:t>
-      </w:r>
-      <w:r>
-        <w:t>am or 19:00)</w:t>
-      </w:r>
-      <w:r>
-        <w:t xml:space="preserve">. </w:t>
-      </w:r>
-      <w:r>
-        <w:t>For currencies, indicate equivalences</w:t>
-      </w:r>
-      <w:r>
-        <w:t xml:space="preserve">: </w:t>
-      </w:r>
-      <w:r>
-        <w:t xml:space="preserve">“Participants were paid </w:t>
-      </w:r>
-      <w:r>
-        <w:t>₩</w:t>
-      </w:r>
-      <w:r>
-        <w:t>22</w:t>
-      </w:r>
-      <w:r>
-        <w:t xml:space="preserve">, or roughly </w:t>
-      </w:r>
-      <w:r>
-        <w:t>US</w:t>
-      </w:r>
-      <w:r>
-        <w:t>$</w:t>
-      </w:r>
-      <w:r>
-        <w:t>29</w:t>
-      </w:r>
-      <w:r>
-        <w:t>.”</w:t>
-      </w:r>
-    </w:p>
-    <w:p>
-      <w:pPr>
-        <w:pStyle w:val="Bullet"/>
-      </w:pPr>
-      <w:r>
-        <w:t>Be careful with the use of gender-specific pronouns (</w:t>
-      </w:r>
-      <w:r>
-        <w:rPr>
-          <w:i/>
-        </w:rPr>
-        <w:t>he</w:t>
+        <w:t xml:space="preserve">If possible, use the full (extended) alphabetic character set for names of persons, institutions, and places (e.g., Grønbæk, Lafreniére, Sánchez, </w:t>
+      </w:r>
+      <w:r>
+        <w:t>Nguyễn</w:t>
       </w:r>
       <w:r>
         <w:t xml:space="preserve">, </w:t>
       </w:r>
       <w:r>
-        <w:rPr>
-          <w:i/>
-        </w:rPr>
-        <w:t>she</w:t>
-      </w:r>
-      <w:r>
-        <w:t>) and other gendered words (</w:t>
-      </w:r>
-      <w:r>
-        <w:rPr>
-          <w:i/>
-        </w:rPr>
-        <w:t>chairman</w:t>
-      </w:r>
-      <w:r>
-        <w:t xml:space="preserve">, </w:t>
-      </w:r>
-      <w:r>
-        <w:rPr>
-          <w:i/>
-        </w:rPr>
-        <w:t>manpower</w:t>
-      </w:r>
-      <w:r>
-        <w:t xml:space="preserve">, </w:t>
-      </w:r>
-      <w:r>
-        <w:rPr>
-          <w:i/>
-        </w:rPr>
-        <w:t>man-months</w:t>
-      </w:r>
-      <w:r>
-        <w:t xml:space="preserve">). Use inclusive language that is gender-neutral (e.g., </w:t>
-      </w:r>
-      <w:r>
-        <w:rPr>
-          <w:i/>
-        </w:rPr>
-        <w:t>she</w:t>
-      </w:r>
-      <w:r>
-        <w:t xml:space="preserve"> </w:t>
-      </w:r>
-      <w:r>
-        <w:rPr>
-          <w:i/>
-        </w:rPr>
-        <w:t>or</w:t>
-      </w:r>
-      <w:r>
-        <w:t xml:space="preserve"> </w:t>
-      </w:r>
-      <w:r>
-        <w:rPr>
-          <w:i/>
-        </w:rPr>
-        <w:t>he</w:t>
-      </w:r>
-      <w:r>
-        <w:t xml:space="preserve">, </w:t>
-      </w:r>
-      <w:r>
-        <w:rPr>
-          <w:i/>
-        </w:rPr>
-        <w:t>they</w:t>
-      </w:r>
-      <w:r>
-        <w:t>,</w:t>
-      </w:r>
-      <w:r>
-        <w:rPr>
-          <w:i/>
-        </w:rPr>
-        <w:t xml:space="preserve"> s/he</w:t>
-      </w:r>
-      <w:r>
-        <w:t xml:space="preserve">, </w:t>
-      </w:r>
-      <w:r>
-        <w:rPr>
-          <w:i/>
-        </w:rPr>
-        <w:t>chair</w:t>
-      </w:r>
-      <w:r>
-        <w:t xml:space="preserve">, </w:t>
-      </w:r>
-      <w:r>
-        <w:rPr>
-          <w:i/>
-        </w:rPr>
-        <w:t>staff</w:t>
-      </w:r>
-      <w:r>
-        <w:t xml:space="preserve">, </w:t>
-      </w:r>
-      <w:r>
-        <w:rPr>
-          <w:i/>
-        </w:rPr>
-        <w:t>staff-hours</w:t>
-      </w:r>
-      <w:r>
-        <w:t xml:space="preserve">, </w:t>
-      </w:r>
-      <w:r>
-        <w:rPr>
-          <w:i/>
-        </w:rPr>
-        <w:t>person-years</w:t>
-      </w:r>
-      <w:r>
-        <w:t>). See</w:t>
-      </w:r>
-      <w:r>
-        <w:t xml:space="preserve"> the </w:t>
-      </w:r>
-      <w:r>
-        <w:rPr>
-          <w:i/>
-        </w:rPr>
-        <w:t>Guidelines for Bias-Free Writing</w:t>
-      </w:r>
-      <w:r>
-        <w:t xml:space="preserve"> </w:t>
-      </w:r>
-      <w:r>
-        <w:t>for further advice and examples regarding gender and other personal attributes</w:t>
-      </w:r>
-      <w:r>
-        <w:t xml:space="preserve"> [</w:t>
-      </w:r>
-      <w:r>
-        <w:fldChar w:fldCharType="begin"/>
-      </w:r>
-      <w:r>
-        <w:instrText xml:space="preserve"> REF _Ref279752240 \r \h </w:instrText>
-      </w:r>
-      <w:r>
-        <w:fldChar w:fldCharType="separate"/>
-      </w:r>
-      <w:r>
-        <w:t>9</w:t>
-      </w:r>
-      <w:r>
-        <w:fldChar w:fldCharType="end"/>
-      </w:r>
-      <w:r>
-        <w:t>]</w:t>
-      </w:r>
-      <w:r>
-        <w:t>.</w:t>
-      </w:r>
-      <w:r>
-        <w:t xml:space="preserve"> Be particularly aware of considerations around writing about people with disabilities. </w:t>
-      </w:r>
-    </w:p>
-    <w:p>
-      <w:pPr>
-        <w:pStyle w:val="Bullet"/>
-      </w:pPr>
-      <w:r>
-        <w:t xml:space="preserve">If possible, use the full (extended) alphabetic character set for names of persons, institutions, and places (e.g., </w:t>
-      </w:r>
-      <w:proofErr w:type="spellStart"/>
-      <w:r>
-        <w:t>Grønbæk</w:t>
-      </w:r>
-      <w:proofErr w:type="spellEnd"/>
-      <w:r>
-        <w:t xml:space="preserve">, </w:t>
-      </w:r>
-      <w:proofErr w:type="spellStart"/>
-      <w:r>
-        <w:t>Lafreniére</w:t>
-      </w:r>
-      <w:proofErr w:type="spellEnd"/>
-      <w:r>
-        <w:t xml:space="preserve">, Sánchez, </w:t>
-      </w:r>
-      <w:proofErr w:type="spellStart"/>
-      <w:r>
-        <w:t>Nguyễn</w:t>
-      </w:r>
-      <w:proofErr w:type="spellEnd"/>
-      <w:r>
-        <w:t xml:space="preserve">, </w:t>
-      </w:r>
-      <w:proofErr w:type="spellStart"/>
-      <w:r>
-        <w:t>Universität</w:t>
-      </w:r>
-      <w:proofErr w:type="spellEnd"/>
-      <w:r>
-        <w:t xml:space="preserve">, </w:t>
-      </w:r>
-      <w:proofErr w:type="spellStart"/>
-      <w:r>
-        <w:t>Weißenbach</w:t>
-      </w:r>
-      <w:proofErr w:type="spellEnd"/>
-      <w:r>
-        <w:t xml:space="preserve">, </w:t>
-      </w:r>
-      <w:proofErr w:type="spellStart"/>
-      <w:r>
-        <w:t>Züllighoven</w:t>
-      </w:r>
-      <w:proofErr w:type="spellEnd"/>
-      <w:r>
-        <w:t xml:space="preserve">, </w:t>
-      </w:r>
-      <w:proofErr w:type="spellStart"/>
-      <w:r>
-        <w:t>Århus</w:t>
-      </w:r>
-      <w:proofErr w:type="spellEnd"/>
-      <w:r>
-        <w:t>, etc.)</w:t>
+        <w:t>Universität, Weißenbach, Züllighoven, Århus, etc.)</w:t>
       </w:r>
       <w:r>
         <w:t xml:space="preserve">. </w:t>
@@ -2824,7 +2372,6 @@
     </w:p>
     <w:p>
       <w:r>
-        <w:lastRenderedPageBreak/>
         <w:t>For more information and links to instructions and resources, please see:</w:t>
       </w:r>
       <w:r>
@@ -3010,472 +2557,458 @@
         <w:rPr>
           <w:color w:val="000000"/>
         </w:rPr>
-        <w:t xml:space="preserve">dd-in, also called </w:t>
-      </w:r>
-      <w:proofErr w:type="spellStart"/>
+        <w:t xml:space="preserve">dd-in, also called PDFMaker. </w:t>
+      </w:r>
       <w:r>
         <w:rPr>
           <w:color w:val="000000"/>
         </w:rPr>
-        <w:t>PDFMaker</w:t>
-      </w:r>
-      <w:proofErr w:type="spellEnd"/>
+        <w:t>S</w:t>
+      </w:r>
       <w:r>
         <w:rPr>
           <w:color w:val="000000"/>
         </w:rPr>
+        <w:t xml:space="preserve">elect </w:t>
+      </w:r>
+      <w:r>
+        <w:rPr>
+          <w:color w:val="000000"/>
+        </w:rPr>
+        <w:t xml:space="preserve">Acrobat | </w:t>
+      </w:r>
+      <w:r>
+        <w:rPr>
+          <w:color w:val="000000"/>
+        </w:rPr>
+        <w:t xml:space="preserve">Preferences from the </w:t>
+      </w:r>
+      <w:r>
+        <w:rPr>
+          <w:color w:val="000000"/>
+        </w:rPr>
+        <w:t xml:space="preserve">ribbon </w:t>
+      </w:r>
+      <w:r>
+        <w:rPr>
+          <w:color w:val="000000"/>
+        </w:rPr>
+        <w:t xml:space="preserve">and ensure that </w:t>
+      </w:r>
+      <w:r>
+        <w:rPr>
+          <w:color w:val="000000"/>
+        </w:rPr>
+        <w:t>“</w:t>
+      </w:r>
+      <w:r>
+        <w:rPr>
+          <w:color w:val="000000"/>
+        </w:rPr>
+        <w:t>Enable Accessibility and Reflow with tagged Adobe PDF</w:t>
+      </w:r>
+      <w:r>
+        <w:rPr>
+          <w:color w:val="000000"/>
+        </w:rPr>
+        <w:t>”</w:t>
+      </w:r>
+      <w:r>
+        <w:rPr>
+          <w:color w:val="000000"/>
+        </w:rPr>
+        <w:t xml:space="preserve"> is selected.</w:t>
+      </w:r>
+      <w:r>
+        <w:rPr>
+          <w:color w:val="000000"/>
+        </w:rPr>
+        <w:t xml:space="preserve"> You can then generate a tagged PDF by selecting “C</w:t>
+      </w:r>
+      <w:r>
+        <w:rPr>
+          <w:color w:val="000000"/>
+        </w:rPr>
+        <w:t>reate PDF</w:t>
+      </w:r>
+      <w:r>
+        <w:rPr>
+          <w:color w:val="000000"/>
+        </w:rPr>
+        <w:t>”</w:t>
+      </w:r>
+      <w:r>
+        <w:rPr>
+          <w:color w:val="000000"/>
+        </w:rPr>
+        <w:t xml:space="preserve"> from the Acrobat ribbon.</w:t>
+      </w:r>
+      <w:r>
+        <w:rPr>
+          <w:color w:val="000000"/>
+        </w:rPr>
+        <w:t xml:space="preserve"> </w:t>
+      </w:r>
+      <w:r>
+        <w:rPr>
+          <w:color w:val="000000"/>
+        </w:rPr>
+        <w:t xml:space="preserve">Test your PDF file by viewing or printing it with the same software </w:t>
+      </w:r>
+      <w:r>
+        <w:rPr>
+          <w:color w:val="000000"/>
+        </w:rPr>
+        <w:t xml:space="preserve">the publisher </w:t>
+      </w:r>
+      <w:r>
+        <w:rPr>
+          <w:color w:val="000000"/>
+        </w:rPr>
+        <w:t xml:space="preserve">will use, Adobe Acrobat Reader Version </w:t>
+      </w:r>
+      <w:r>
+        <w:rPr>
+          <w:color w:val="000000"/>
+        </w:rPr>
+        <w:t>10</w:t>
+      </w:r>
+      <w:r>
+        <w:rPr>
+          <w:color w:val="000000"/>
+        </w:rPr>
+        <w:t xml:space="preserve">, which </w:t>
+      </w:r>
+      <w:r>
+        <w:rPr>
+          <w:color w:val="000000"/>
+        </w:rPr>
+        <w:t xml:space="preserve">is widely </w:t>
+      </w:r>
+      <w:r>
+        <w:rPr>
+          <w:color w:val="000000"/>
+        </w:rPr>
+        <w:t>available at no cost</w:t>
+      </w:r>
+      <w:r>
+        <w:rPr>
+          <w:color w:val="000000"/>
+        </w:rPr>
         <w:t xml:space="preserve">. </w:t>
       </w:r>
       <w:r>
         <w:rPr>
           <w:color w:val="000000"/>
         </w:rPr>
-        <w:t>S</w:t>
+        <w:t xml:space="preserve">Note that most reviewers will use a North American/European version of Acrobat </w:t>
       </w:r>
       <w:r>
         <w:rPr>
           <w:color w:val="000000"/>
         </w:rPr>
-        <w:t xml:space="preserve">elect </w:t>
+        <w:t>R</w:t>
       </w:r>
       <w:r>
         <w:rPr>
           <w:color w:val="000000"/>
         </w:rPr>
-        <w:t xml:space="preserve">Acrobat | </w:t>
+        <w:t>eader</w:t>
       </w:r>
       <w:r>
         <w:rPr>
           <w:color w:val="000000"/>
         </w:rPr>
-        <w:t xml:space="preserve">Preferences from the </w:t>
+        <w:t>, so please check your PDF accordingly</w:t>
       </w:r>
       <w:r>
         <w:rPr>
           <w:color w:val="000000"/>
         </w:rPr>
-        <w:t xml:space="preserve">ribbon </w:t>
-      </w:r>
-      <w:r>
-        <w:rPr>
-          <w:color w:val="000000"/>
-        </w:rPr>
-        <w:t xml:space="preserve">and ensure that </w:t>
-      </w:r>
-      <w:r>
-        <w:rPr>
-          <w:color w:val="000000"/>
-        </w:rPr>
-        <w:t>“</w:t>
-      </w:r>
-      <w:r>
-        <w:rPr>
-          <w:color w:val="000000"/>
-        </w:rPr>
-        <w:t>Enable Accessibility and Reflow with tagged Adobe PDF</w:t>
-      </w:r>
-      <w:r>
-        <w:rPr>
-          <w:color w:val="000000"/>
-        </w:rPr>
-        <w:t>”</w:t>
-      </w:r>
-      <w:r>
-        <w:rPr>
-          <w:color w:val="000000"/>
-        </w:rPr>
-        <w:t xml:space="preserve"> is selected.</w:t>
-      </w:r>
-      <w:r>
-        <w:rPr>
-          <w:color w:val="000000"/>
-        </w:rPr>
-        <w:t xml:space="preserve"> You can then generate a tagged PDF by selecting “C</w:t>
-      </w:r>
-      <w:r>
-        <w:rPr>
-          <w:color w:val="000000"/>
-        </w:rPr>
-        <w:t>reate PDF</w:t>
-      </w:r>
-      <w:r>
-        <w:rPr>
-          <w:color w:val="000000"/>
-        </w:rPr>
-        <w:t>”</w:t>
-      </w:r>
-      <w:r>
-        <w:rPr>
-          <w:color w:val="000000"/>
-        </w:rPr>
-        <w:t xml:space="preserve"> from the Acrobat ribbon.</w:t>
-      </w:r>
-      <w:r>
-        <w:rPr>
-          <w:color w:val="000000"/>
-        </w:rPr>
+        <w:t xml:space="preserve">. </w:t>
+      </w:r>
+    </w:p>
+    <w:p>
+      <w:pPr>
+        <w:pStyle w:val="Cabealho1"/>
+      </w:pPr>
+      <w:r>
+        <w:t>Conclusion</w:t>
+      </w:r>
+    </w:p>
+    <w:p>
+      <w:r>
+        <w:t>It is important that you write for the SIGCHI audience</w:t>
+      </w:r>
+      <w:r>
+        <w:t xml:space="preserve">. </w:t>
+      </w:r>
+      <w:r>
+        <w:t xml:space="preserve">Please read previous years’ </w:t>
+      </w:r>
+      <w:r>
+        <w:t>p</w:t>
+      </w:r>
+      <w:r>
+        <w:t>roceedings</w:t>
+      </w:r>
+      <w:r>
+        <w:t xml:space="preserve"> to understand the writing style and conventions that successful authors have </w:t>
+      </w:r>
+      <w:r>
+        <w:lastRenderedPageBreak/>
+        <w:t>used</w:t>
+      </w:r>
+      <w:r>
+        <w:t>.</w:t>
+      </w:r>
+      <w:r>
+        <w:t xml:space="preserve"> S</w:t>
+      </w:r>
+      <w:r>
+        <w:t xml:space="preserve">tate clearly what you have done, not merely what you plan to do, and explain how your work is different from previously published work, i.e., </w:t>
+      </w:r>
+      <w:r>
+        <w:rPr>
+          <w:i/>
+        </w:rPr>
+        <w:t>the unique contribution that</w:t>
+      </w:r>
+      <w:r>
+        <w:rPr>
+          <w:i/>
+        </w:rPr>
+        <w:t xml:space="preserve"> your work makes to the field</w:t>
+      </w:r>
+      <w:r>
+        <w:t>.</w:t>
+      </w:r>
+      <w:r>
         <w:t xml:space="preserve"> </w:t>
       </w:r>
       <w:r>
-        <w:rPr>
-          <w:color w:val="000000"/>
-        </w:rPr>
-        <w:t xml:space="preserve">Test your PDF file by viewing or printing it with the same software </w:t>
-      </w:r>
-      <w:r>
-        <w:rPr>
-          <w:color w:val="000000"/>
-        </w:rPr>
-        <w:t xml:space="preserve">the publisher </w:t>
-      </w:r>
-      <w:r>
-        <w:rPr>
-          <w:color w:val="000000"/>
-        </w:rPr>
-        <w:t xml:space="preserve">will use, Adobe Acrobat Reader Version </w:t>
-      </w:r>
-      <w:r>
-        <w:rPr>
-          <w:color w:val="000000"/>
-        </w:rPr>
+        <w:t>Please consider what the reader will learn from your submission, and how they will find your work useful</w:t>
+      </w:r>
+      <w:r>
+        <w:t xml:space="preserve">. </w:t>
+      </w:r>
+      <w:r>
+        <w:t>If you write with these questions in mind, your work is more likely to be successful, b</w:t>
+      </w:r>
+      <w:r>
+        <w:t>oth in being accepted into the c</w:t>
+      </w:r>
+      <w:r>
+        <w:t>onference, and in influencing the work of our field.</w:t>
+      </w:r>
+    </w:p>
+    <w:p>
+      <w:pPr>
+        <w:pStyle w:val="Cabealho1"/>
+      </w:pPr>
+      <w:r>
+        <w:t>ACKNOWLEDGMENTS</w:t>
+      </w:r>
+    </w:p>
+    <w:p>
+      <w:r>
+        <w:t xml:space="preserve">Sample </w:t>
+      </w:r>
+      <w:r>
+        <w:t>t</w:t>
+      </w:r>
+      <w:r>
+        <w:t xml:space="preserve">ext: We </w:t>
+      </w:r>
+      <w:r>
+        <w:t xml:space="preserve">thank </w:t>
+      </w:r>
+      <w:r>
+        <w:t>all the</w:t>
+      </w:r>
+      <w:r>
+        <w:t xml:space="preserve"> volunteers, and all publications support and staff, who wrote and provided helpful comments on previous versions of this document</w:t>
+      </w:r>
+      <w:r>
+        <w:t xml:space="preserve">. </w:t>
+      </w:r>
+      <w:r>
+        <w:t>A</w:t>
+      </w:r>
+      <w:r>
+        <w:t>uthors 1, 2,</w:t>
+      </w:r>
+      <w:r>
+        <w:t xml:space="preserve"> </w:t>
+      </w:r>
+      <w:r>
+        <w:t>and</w:t>
+      </w:r>
+      <w:r>
+        <w:t xml:space="preserve"> 3 grate</w:t>
+      </w:r>
+      <w:r>
+        <w:t>fully acknowledge the grant from</w:t>
+      </w:r>
+      <w:r>
+        <w:t xml:space="preserve"> NSF (#1234-2012-ABC). This </w:t>
+      </w:r>
+      <w:r>
+        <w:t xml:space="preserve">is just </w:t>
+      </w:r>
+      <w:r>
+        <w:t xml:space="preserve">an </w:t>
+      </w:r>
+      <w:r>
+        <w:t>example.</w:t>
+      </w:r>
+      <w:r>
+        <w:t xml:space="preserve"> </w:t>
+      </w:r>
+    </w:p>
+    <w:p>
+      <w:pPr>
+        <w:pStyle w:val="Cabealho1"/>
+      </w:pPr>
+      <w:r>
+        <w:t>References format</w:t>
+      </w:r>
+    </w:p>
+    <w:p>
+      <w:r>
+        <w:t xml:space="preserve">References must be the same font size as other body text. References should be in alphabetical order by last name of first author. </w:t>
+      </w:r>
+      <w:r>
+        <w:t xml:space="preserve">Example reference formatting for </w:t>
+      </w:r>
+      <w:r>
+        <w:t xml:space="preserve">individual </w:t>
+      </w:r>
+      <w:r>
+        <w:t xml:space="preserve">journal articles </w:t>
+      </w:r>
+      <w:r>
+        <w:t>[</w:t>
+      </w:r>
+      <w:r>
+        <w:fldChar w:fldCharType="begin"/>
+      </w:r>
+      <w:r>
+        <w:instrText xml:space="preserve"> REF _Ref279752133 \r \h </w:instrText>
+      </w:r>
+      <w:r>
+        <w:fldChar w:fldCharType="separate"/>
+      </w:r>
+      <w:r>
+        <w:t>3</w:t>
+      </w:r>
+      <w:r>
+        <w:fldChar w:fldCharType="end"/>
+      </w:r>
+      <w:r>
+        <w:t>]</w:t>
+      </w:r>
+      <w:r>
+        <w:t xml:space="preserve">, </w:t>
+      </w:r>
+      <w:r>
+        <w:t>articles in conference proceeding</w:t>
+      </w:r>
+      <w:r>
+        <w:t>s [</w:t>
+      </w:r>
+      <w:r>
+        <w:fldChar w:fldCharType="begin"/>
+      </w:r>
+      <w:r>
+        <w:instrText xml:space="preserve"> REF _Ref406944911 \r \h </w:instrText>
+      </w:r>
+      <w:r>
+        <w:fldChar w:fldCharType="separate"/>
+      </w:r>
+      <w:r>
+        <w:t>7</w:t>
+      </w:r>
+      <w:r>
+        <w:fldChar w:fldCharType="end"/>
+      </w:r>
+      <w:r>
+        <w:t>]</w:t>
+      </w:r>
+      <w:r>
+        <w:t xml:space="preserve">, books </w:t>
+      </w:r>
+      <w:r>
+        <w:t>[</w:t>
+      </w:r>
+      <w:r>
+        <w:fldChar w:fldCharType="begin"/>
+      </w:r>
+      <w:r>
+        <w:instrText xml:space="preserve"> REF _Ref279752240 \r \h </w:instrText>
+      </w:r>
+      <w:r>
+        <w:fldChar w:fldCharType="separate"/>
+      </w:r>
+      <w:r>
+        <w:t>9</w:t>
+      </w:r>
+      <w:r>
+        <w:fldChar w:fldCharType="end"/>
+      </w:r>
+      <w:r>
+        <w:t>]</w:t>
+      </w:r>
+      <w:r>
+        <w:t xml:space="preserve">, theses </w:t>
+      </w:r>
+      <w:r>
+        <w:t>[</w:t>
+      </w:r>
+      <w:r>
+        <w:fldChar w:fldCharType="begin"/>
+      </w:r>
+      <w:r>
+        <w:instrText xml:space="preserve"> REF _Ref279752272 \r \h </w:instrText>
+      </w:r>
+      <w:r>
+        <w:fldChar w:fldCharType="separate"/>
+      </w:r>
+      <w:r>
         <w:t>10</w:t>
       </w:r>
       <w:r>
-        <w:rPr>
-          <w:color w:val="000000"/>
-        </w:rPr>
-        <w:t xml:space="preserve">, which </w:t>
-      </w:r>
-      <w:r>
-        <w:rPr>
-          <w:color w:val="000000"/>
-        </w:rPr>
-        <w:t xml:space="preserve">is widely </w:t>
-      </w:r>
-      <w:r>
-        <w:rPr>
-          <w:color w:val="000000"/>
-        </w:rPr>
-        <w:t>available at no cost</w:t>
-      </w:r>
-      <w:r>
-        <w:rPr>
-          <w:color w:val="000000"/>
-        </w:rPr>
-        <w:t xml:space="preserve">. </w:t>
-      </w:r>
-      <w:r>
-        <w:rPr>
-          <w:color w:val="000000"/>
-        </w:rPr>
-        <w:t xml:space="preserve">Note that most reviewers will use a North American/European version of Acrobat </w:t>
-      </w:r>
-      <w:r>
-        <w:rPr>
-          <w:color w:val="000000"/>
-        </w:rPr>
-        <w:t>R</w:t>
-      </w:r>
-      <w:r>
-        <w:rPr>
-          <w:color w:val="000000"/>
-        </w:rPr>
-        <w:t>eader</w:t>
-      </w:r>
-      <w:r>
-        <w:rPr>
-          <w:color w:val="000000"/>
-        </w:rPr>
-        <w:t>, so please check your PDF accordingly</w:t>
-      </w:r>
-      <w:r>
-        <w:rPr>
-          <w:color w:val="000000"/>
-        </w:rPr>
-        <w:t xml:space="preserve">. </w:t>
-      </w:r>
-    </w:p>
-    <w:p>
-      <w:pPr>
-        <w:pStyle w:val="Cabealho1"/>
-      </w:pPr>
-      <w:r>
-        <w:t>Conclusion</w:t>
-      </w:r>
-    </w:p>
-    <w:p>
-      <w:r>
-        <w:t>It is important that you write for the SIGCHI audience</w:t>
-      </w:r>
-      <w:r>
-        <w:t xml:space="preserve">. </w:t>
-      </w:r>
-      <w:r>
-        <w:t xml:space="preserve">Please read previous years’ </w:t>
-      </w:r>
-      <w:r>
-        <w:t>p</w:t>
-      </w:r>
-      <w:r>
-        <w:t>roceedings</w:t>
-      </w:r>
-      <w:r>
-        <w:t xml:space="preserve"> to understand the writing style and conventions that successful authors have used</w:t>
-      </w:r>
-      <w:r>
-        <w:t>.</w:t>
-      </w:r>
-      <w:r>
-        <w:t xml:space="preserve"> S</w:t>
-      </w:r>
-      <w:r>
-        <w:t xml:space="preserve">tate clearly what you have done, not merely what you plan to do, and explain how your work is different from previously published work, i.e., </w:t>
-      </w:r>
-      <w:r>
-        <w:rPr>
-          <w:i/>
-        </w:rPr>
-        <w:t>the unique contribution that</w:t>
-      </w:r>
-      <w:r>
-        <w:rPr>
-          <w:i/>
-        </w:rPr>
-        <w:t xml:space="preserve"> your work makes to the field</w:t>
-      </w:r>
-      <w:r>
-        <w:t>.</w:t>
-      </w:r>
-      <w:r>
-        <w:t xml:space="preserve"> </w:t>
-      </w:r>
-      <w:r>
-        <w:t>Please consider what the reader will learn from your submission, and how they will find your work useful</w:t>
-      </w:r>
-      <w:r>
-        <w:t xml:space="preserve">. </w:t>
-      </w:r>
-      <w:r>
-        <w:t>If you write with these questions in mind, your work is more likely to be successful, b</w:t>
-      </w:r>
-      <w:r>
-        <w:t>oth in being accepted into the c</w:t>
-      </w:r>
-      <w:r>
-        <w:t>onference, and in influencing the work of our field.</w:t>
-      </w:r>
-    </w:p>
-    <w:p>
-      <w:pPr>
-        <w:pStyle w:val="Cabealho1"/>
-      </w:pPr>
-      <w:r>
-        <w:t>ACKNOWLEDGMENTS</w:t>
-      </w:r>
-    </w:p>
-    <w:p>
-      <w:r>
-        <w:t xml:space="preserve">Sample </w:t>
-      </w:r>
-      <w:r>
-        <w:t>t</w:t>
-      </w:r>
-      <w:r>
-        <w:t xml:space="preserve">ext: We </w:t>
-      </w:r>
-      <w:r>
-        <w:t xml:space="preserve">thank </w:t>
-      </w:r>
-      <w:r>
-        <w:t>all the</w:t>
-      </w:r>
-      <w:r>
-        <w:t xml:space="preserve"> volunteers, and all publications support and staff, who wrote and provided helpful comments on previous versions of this document</w:t>
-      </w:r>
-      <w:r>
-        <w:t xml:space="preserve">. </w:t>
-      </w:r>
-      <w:r>
-        <w:t>A</w:t>
-      </w:r>
-      <w:r>
-        <w:t>uthors 1, 2,</w:t>
-      </w:r>
-      <w:r>
-        <w:t xml:space="preserve"> </w:t>
-      </w:r>
-      <w:r>
-        <w:t>and</w:t>
-      </w:r>
-      <w:r>
-        <w:t xml:space="preserve"> 3 grate</w:t>
-      </w:r>
-      <w:r>
-        <w:t>fully acknowledge the grant from</w:t>
-      </w:r>
-      <w:r>
-        <w:t xml:space="preserve"> NSF (#1234-2012-ABC). This </w:t>
-      </w:r>
-      <w:r>
-        <w:t xml:space="preserve">is just </w:t>
-      </w:r>
-      <w:r>
-        <w:t xml:space="preserve">an </w:t>
-      </w:r>
-      <w:r>
-        <w:t>example.</w:t>
-      </w:r>
-      <w:r>
-        <w:t xml:space="preserve"> </w:t>
-      </w:r>
-    </w:p>
-    <w:p>
-      <w:pPr>
-        <w:pStyle w:val="Cabealho1"/>
-      </w:pPr>
-      <w:r>
-        <w:t>References format</w:t>
-      </w:r>
-    </w:p>
-    <w:p>
-      <w:r>
-        <w:t xml:space="preserve">References must be the same font size as other body text. References should be in alphabetical order by last name of first author. </w:t>
-      </w:r>
-      <w:r>
-        <w:t xml:space="preserve">Example reference formatting for </w:t>
-      </w:r>
-      <w:r>
-        <w:t xml:space="preserve">individual </w:t>
-      </w:r>
-      <w:r>
-        <w:t xml:space="preserve">journal articles </w:t>
-      </w:r>
-      <w:r>
-        <w:t>[</w:t>
+        <w:fldChar w:fldCharType="end"/>
+      </w:r>
+      <w:r>
+        <w:t xml:space="preserve">], </w:t>
+      </w:r>
+      <w:r>
+        <w:t>book chapters</w:t>
+      </w:r>
+      <w:r>
+        <w:t xml:space="preserve"> [</w:t>
       </w:r>
       <w:r>
         <w:fldChar w:fldCharType="begin"/>
       </w:r>
       <w:r>
-        <w:instrText xml:space="preserve"> REF _Ref279752133 \r \h </w:instrText>
+        <w:instrText xml:space="preserve"> REF _Ref279752304 \r \h </w:instrText>
       </w:r>
       <w:r>
         <w:fldChar w:fldCharType="separate"/>
       </w:r>
       <w:r>
-        <w:t>3</w:t>
+        <w:t>11</w:t>
       </w:r>
       <w:r>
         <w:fldChar w:fldCharType="end"/>
       </w:r>
       <w:r>
-        <w:t>]</w:t>
-      </w:r>
-      <w:r>
-        <w:t xml:space="preserve">, </w:t>
-      </w:r>
-      <w:r>
-        <w:t>articles in conference proceeding</w:t>
-      </w:r>
-      <w:r>
-        <w:t>s [</w:t>
-      </w:r>
-      <w:r>
-        <w:fldChar w:fldCharType="begin"/>
-      </w:r>
-      <w:r>
-        <w:instrText xml:space="preserve"> REF _Ref406944911 \r \h </w:instrText>
-      </w:r>
-      <w:r>
-        <w:fldChar w:fldCharType="separate"/>
-      </w:r>
-      <w:r>
-        <w:t>7</w:t>
-      </w:r>
-      <w:r>
-        <w:fldChar w:fldCharType="end"/>
-      </w:r>
-      <w:r>
-        <w:t>]</w:t>
-      </w:r>
-      <w:r>
-        <w:t xml:space="preserve">, books </w:t>
-      </w:r>
-      <w:r>
-        <w:t>[</w:t>
-      </w:r>
-      <w:r>
-        <w:fldChar w:fldCharType="begin"/>
-      </w:r>
-      <w:r>
-        <w:instrText xml:space="preserve"> REF _Ref279752240 \r \h </w:instrText>
-      </w:r>
-      <w:r>
-        <w:fldChar w:fldCharType="separate"/>
-      </w:r>
-      <w:r>
-        <w:t>9</w:t>
-      </w:r>
-      <w:r>
-        <w:fldChar w:fldCharType="end"/>
-      </w:r>
-      <w:r>
-        <w:t>]</w:t>
-      </w:r>
-      <w:r>
-        <w:t xml:space="preserve">, theses </w:t>
-      </w:r>
-      <w:r>
-        <w:t>[</w:t>
-      </w:r>
-      <w:r>
-        <w:fldChar w:fldCharType="begin"/>
-      </w:r>
-      <w:r>
-        <w:instrText xml:space="preserve"> REF _Ref279752272 \r \h </w:instrText>
-      </w:r>
-      <w:r>
-        <w:fldChar w:fldCharType="separate"/>
-      </w:r>
-      <w:r>
-        <w:t>10</w:t>
-      </w:r>
-      <w:r>
-        <w:fldChar w:fldCharType="end"/>
-      </w:r>
-      <w:r>
         <w:t xml:space="preserve">], </w:t>
       </w:r>
       <w:r>
-        <w:t>book chapters</w:t>
-      </w:r>
-      <w:r>
-        <w:t xml:space="preserve"> [</w:t>
-      </w:r>
-      <w:r>
-        <w:fldChar w:fldCharType="begin"/>
-      </w:r>
-      <w:r>
-        <w:instrText xml:space="preserve"> REF _Ref279752304 \r \h </w:instrText>
-      </w:r>
-      <w:r>
-        <w:fldChar w:fldCharType="separate"/>
-      </w:r>
-      <w:r>
-        <w:t>11</w:t>
-      </w:r>
-      <w:r>
-        <w:fldChar w:fldCharType="end"/>
-      </w:r>
-      <w:r>
-        <w:t xml:space="preserve">], </w:t>
-      </w:r>
-      <w:r>
-        <w:t xml:space="preserve">an entire journal </w:t>
-      </w:r>
-      <w:r>
-        <w:lastRenderedPageBreak/>
-        <w:t>issue [</w:t>
+        <w:t>an entire journal issue [</w:t>
       </w:r>
       <w:r>
         <w:fldChar w:fldCharType="begin"/>
@@ -3765,55 +3298,19 @@
       <w:r>
         <w:t xml:space="preserve">Ronald E. Anderson. 1992. Social impacts of computing: Codes of professional ethics. </w:t>
       </w:r>
-      <w:proofErr w:type="spellStart"/>
       <w:r>
         <w:rPr>
           <w:i/>
         </w:rPr>
-        <w:t>Soc</w:t>
-      </w:r>
-      <w:proofErr w:type="spellEnd"/>
-      <w:r>
-        <w:rPr>
-          <w:i/>
-        </w:rPr>
+        <w:t>Soc Sci Comput Rev</w:t>
+      </w:r>
+      <w:r>
+        <w:t xml:space="preserve"> 10, 2: 453-469.</w:t>
+      </w:r>
+      <w:bookmarkEnd w:id="5"/>
+      <w:r>
         <w:t xml:space="preserve"> </w:t>
       </w:r>
-      <w:proofErr w:type="spellStart"/>
-      <w:r>
-        <w:rPr>
-          <w:i/>
-        </w:rPr>
-        <w:t>Sci</w:t>
-      </w:r>
-      <w:proofErr w:type="spellEnd"/>
-      <w:r>
-        <w:rPr>
-          <w:i/>
-        </w:rPr>
-        <w:t xml:space="preserve"> </w:t>
-      </w:r>
-      <w:proofErr w:type="spellStart"/>
-      <w:r>
-        <w:rPr>
-          <w:i/>
-        </w:rPr>
-        <w:t>Comput</w:t>
-      </w:r>
-      <w:proofErr w:type="spellEnd"/>
-      <w:r>
-        <w:rPr>
-          <w:i/>
-        </w:rPr>
-        <w:t xml:space="preserve"> Rev</w:t>
-      </w:r>
-      <w:r>
-        <w:t xml:space="preserve"> 10, 2: 453-469.</w:t>
-      </w:r>
-      <w:bookmarkEnd w:id="5"/>
-      <w:r>
-        <w:t xml:space="preserve"> </w:t>
-      </w:r>
     </w:p>
     <w:p>
       <w:pPr>
@@ -3821,23 +3318,7 @@
       </w:pPr>
       <w:bookmarkStart w:id="7" w:name="_Ref279753826"/>
       <w:r>
-        <w:t xml:space="preserve">Anna </w:t>
-      </w:r>
-      <w:proofErr w:type="spellStart"/>
-      <w:r>
-        <w:t>Cavender</w:t>
-      </w:r>
-      <w:proofErr w:type="spellEnd"/>
-      <w:r>
-        <w:t xml:space="preserve">, Shari </w:t>
-      </w:r>
-      <w:proofErr w:type="spellStart"/>
-      <w:r>
-        <w:t>Trewin</w:t>
-      </w:r>
-      <w:proofErr w:type="spellEnd"/>
-      <w:r>
-        <w:t xml:space="preserve">, Vicki Hanson. 2014. Accessible Writing Guide. Retrieved August 22, 2014 from </w:t>
+        <w:t xml:space="preserve">Anna Cavender, Shari Trewin, Vicki Hanson. 2014. Accessible Writing Guide. Retrieved August 22, 2014 from </w:t>
       </w:r>
       <w:hyperlink r:id="rId22" w:history="1">
         <w:r>
@@ -3862,23 +3343,7 @@
       <w:bookmarkStart w:id="9" w:name="_Ref279753241"/>
       <w:bookmarkStart w:id="10" w:name="_Ref279752204"/>
       <w:r>
-        <w:t xml:space="preserve">Morton L. </w:t>
-      </w:r>
-      <w:proofErr w:type="spellStart"/>
-      <w:r>
-        <w:t>Heilig</w:t>
-      </w:r>
-      <w:proofErr w:type="spellEnd"/>
-      <w:r>
-        <w:t xml:space="preserve">. 1962. </w:t>
-      </w:r>
-      <w:proofErr w:type="spellStart"/>
-      <w:r>
-        <w:t>Sensorama</w:t>
-      </w:r>
-      <w:proofErr w:type="spellEnd"/>
-      <w:r>
-        <w:t xml:space="preserve"> Simulator, U.S. Patent 3,050,870, Filed </w:t>
+        <w:t xml:space="preserve">Morton L. Heilig. 1962. Sensorama Simulator, U.S. Patent 3,050,870, Filed </w:t>
       </w:r>
       <w:r>
         <w:t>January 10, 1961</w:t>
@@ -3895,36 +3360,22 @@
       <w:bookmarkStart w:id="11" w:name="_Ref406944896"/>
       <w:bookmarkStart w:id="12" w:name="_Ref279753887"/>
       <w:bookmarkEnd w:id="9"/>
-      <w:proofErr w:type="spellStart"/>
-      <w:r>
-        <w:t>Jofish</w:t>
-      </w:r>
-      <w:proofErr w:type="spellEnd"/>
-      <w:r>
-        <w:t xml:space="preserve"> Kaye and Paul </w:t>
-      </w:r>
-      <w:proofErr w:type="spellStart"/>
-      <w:r>
-        <w:t>Dourish</w:t>
-      </w:r>
-      <w:proofErr w:type="spellEnd"/>
-      <w:r>
-        <w:t xml:space="preserve">. 2014. Special issue on science fiction and ubiquitous computing. </w:t>
+      <w:r>
+        <w:t xml:space="preserve">Jofish Kaye and Paul Dourish. 2014. Special issue on science fiction and ubiquitous computing. </w:t>
       </w:r>
       <w:r>
         <w:rPr>
           <w:i/>
         </w:rPr>
-        <w:t xml:space="preserve">Personal Ubiquitous </w:t>
-      </w:r>
-      <w:proofErr w:type="spellStart"/>
+        <w:t xml:space="preserve">Personal </w:t>
+      </w:r>
       <w:r>
         <w:rPr>
           <w:i/>
         </w:rPr>
-        <w:t>Comput</w:t>
-      </w:r>
-      <w:proofErr w:type="spellEnd"/>
+        <w:lastRenderedPageBreak/>
+        <w:t>Ubiquitous Comput</w:t>
+      </w:r>
       <w:r>
         <w:t xml:space="preserve">. 18, 4 (April 2014), 765-766. </w:t>
       </w:r>
@@ -3945,31 +3396,7 @@
       </w:pPr>
       <w:bookmarkStart w:id="13" w:name="_Ref406944911"/>
       <w:r>
-        <w:t xml:space="preserve">Scott R. </w:t>
-      </w:r>
-      <w:proofErr w:type="spellStart"/>
-      <w:r>
-        <w:t>Klemmer</w:t>
-      </w:r>
-      <w:proofErr w:type="spellEnd"/>
-      <w:r>
-        <w:t xml:space="preserve">, Michael Thomsen, Ethan Phelps-Goodman, Robert Lee, and James A. </w:t>
-      </w:r>
-      <w:proofErr w:type="spellStart"/>
-      <w:r>
-        <w:t>Landay</w:t>
-      </w:r>
-      <w:proofErr w:type="spellEnd"/>
-      <w:r>
-        <w:t>. 2002. Where do web sites come from</w:t>
-      </w:r>
-      <w:proofErr w:type="gramStart"/>
-      <w:r>
-        <w:t>?:</w:t>
-      </w:r>
-      <w:proofErr w:type="gramEnd"/>
-      <w:r>
-        <w:t xml:space="preserve"> capturing and interacting with design history. In </w:t>
+        <w:t xml:space="preserve">Scott R. Klemmer, Michael Thomsen, Ethan Phelps-Goodman, Robert Lee, and James A. Landay. 2002. Where do web sites come from?: capturing and interacting with design history. In </w:t>
       </w:r>
       <w:r>
         <w:rPr>
@@ -4007,13 +3434,8 @@
         <w:pStyle w:val="References"/>
       </w:pPr>
       <w:bookmarkStart w:id="14" w:name="_Ref279752219"/>
-      <w:proofErr w:type="spellStart"/>
-      <w:r>
-        <w:t>Psy</w:t>
-      </w:r>
-      <w:proofErr w:type="spellEnd"/>
-      <w:r>
-        <w:t xml:space="preserve">. 2012. Gangnam Style. Video. (15 July 2012.). Retrieved August 22, 2014 from </w:t>
+      <w:r>
+        <w:t xml:space="preserve">Psy. 2012. Gangnam Style. Video. (15 July 2012.). Retrieved August 22, 2014 from </w:t>
       </w:r>
       <w:hyperlink r:id="rId25" w:history="1">
         <w:r>
@@ -4060,15 +3482,7 @@
         <w:t>Sketchpad, a Man-Machine Graphical Communication System</w:t>
       </w:r>
       <w:r>
-        <w:t xml:space="preserve">. </w:t>
-      </w:r>
-      <w:proofErr w:type="spellStart"/>
-      <w:r>
-        <w:t>Ph.D</w:t>
-      </w:r>
-      <w:proofErr w:type="spellEnd"/>
-      <w:r>
-        <w:t xml:space="preserve"> Dissertation. Massac</w:t>
+        <w:t>. Ph.D Dissertation. Massac</w:t>
       </w:r>
       <w:r>
         <w:t xml:space="preserve">husetts Institute of Technology, </w:t>
@@ -4093,35 +3507,13 @@
         <w:t>The Social Shaping of Technology</w:t>
       </w:r>
       <w:r>
-        <w:t xml:space="preserve"> (2nd. ed.), Donald </w:t>
-      </w:r>
-      <w:proofErr w:type="spellStart"/>
-      <w:r>
-        <w:lastRenderedPageBreak/>
-        <w:t>MacKenzie</w:t>
-      </w:r>
-      <w:proofErr w:type="spellEnd"/>
-      <w:r>
-        <w:t xml:space="preserve"> and Judy </w:t>
-      </w:r>
-      <w:proofErr w:type="spellStart"/>
-      <w:r>
-        <w:t>Wajcman</w:t>
-      </w:r>
-      <w:proofErr w:type="spellEnd"/>
-      <w:r>
-        <w:t xml:space="preserve"> (</w:t>
-      </w:r>
-      <w:proofErr w:type="gramStart"/>
+        <w:t xml:space="preserve"> (2nd. ed.), Donald MacKenzie and Judy Wajcman (</w:t>
+      </w:r>
       <w:r>
         <w:t>e</w:t>
       </w:r>
       <w:r>
-        <w:t>ds</w:t>
-      </w:r>
-      <w:proofErr w:type="gramEnd"/>
-      <w:r>
-        <w:t>.). Open University Press, Buckingham, UK, 28-40.</w:t>
+        <w:t>ds.). Open University Press, Buckingham, UK, 28-40.</w:t>
       </w:r>
       <w:bookmarkEnd w:id="17"/>
     </w:p>
@@ -8540,7 +7932,7 @@
 </file>
 
 <file path=customXml/itemProps1.xml><?xml version="1.0" encoding="utf-8"?>
-<ds:datastoreItem xmlns:ds="http://schemas.openxmlformats.org/officeDocument/2006/customXml" ds:itemID="{9352568A-1139-42C8-AD92-B2953EE28EFC}">
+<ds:datastoreItem xmlns:ds="http://schemas.openxmlformats.org/officeDocument/2006/customXml" ds:itemID="{1F8BCF70-D3CD-41E9-9CC5-D2D1A205AB84}">
   <ds:schemaRefs>
     <ds:schemaRef ds:uri="http://schemas.openxmlformats.org/officeDocument/2006/bibliography"/>
   </ds:schemaRefs>

</xml_diff>

<commit_message>
relatorio - ponto 4.2
</commit_message>
<xml_diff>
--- a/VI-A01-Report (Daniel).docx
+++ b/VI-A01-Report (Daniel).docx
@@ -621,10 +621,83 @@
     </w:p>
     <w:p>
       <w:r>
-        <w:t>To do…</w:t>
-      </w:r>
-    </w:p>
-    <w:p>
+        <w:t xml:space="preserve">Our choices were based on the simplicity of the visualizations. We wanted to grant outputs that make the user understand all the information. For that we though immediately on label texting to orient the viewer of our visualizations. But of course, some visualizations weren’t compatible with text labelling, i.e., mixing text labelling with some charts weren’t very appropriate. Like for example, in the bubble chart, we originally thought of granting inside the bubble a text label of the amount of medals the bubble of a country had; but that wasn’t a good idea because if a bubble was small, it would be hard to see the label. So we thought of another idea, which was: when a user passes with the </w:t>
+      </w:r>
+      <w:r>
+        <w:t xml:space="preserve">mouse on any bubble, bar or point of a line chart, it would pop up a window with information about that point, for example, when we are passing our mouse in the bubble chart in the bubble of United States, the window that would pop up would be “USA – 1052 medals – United States”.  For the bar chart the window would look the same. For the line chart, it would appear the amount of medals in a certain year (of course the text is different according to the tab the user is). </w:t>
+      </w:r>
+    </w:p>
+    <w:p>
+      <w:r>
+        <w:t xml:space="preserve">The map bubble </w:t>
+      </w:r>
+      <w:r>
+        <w:t>chart</w:t>
+      </w:r>
+      <w:r>
+        <w:t xml:space="preserve"> was used to make </w:t>
+      </w:r>
+      <w:r>
+        <w:t>the user comfortable in locating a country. If he preferred and if the country had a proper sizer bubble (if it was visible) then we can press in the bubble, and locate in all the other visualizations the selected country that would have a different color from the other countries. This is one alternative to the search box in the tab. But if a country hasn’t have a good size to be located or the user doesn’t know where a certain country is, its recommended to use the search box. This is only an amuse, cultural and direct way of viewing the data in a World Map.</w:t>
+      </w:r>
+    </w:p>
+    <w:p>
+      <w:r>
+        <w:t>For the bar chart we gave labels after and before the bar so the user would know what the bar represented. The before label would declare the country the bar is representing</w:t>
+      </w:r>
+      <w:r>
+        <w:t xml:space="preserve"> (in the second tab, the sport)</w:t>
+      </w:r>
+      <w:r>
+        <w:t xml:space="preserve">, and the after labelling </w:t>
+      </w:r>
+      <w:r>
+        <w:t xml:space="preserve">would </w:t>
+      </w:r>
+      <w:r>
+        <w:lastRenderedPageBreak/>
+        <w:t>declare the size of the bar (the length of medals or coefficient population/medals in a country). In the tab 1 and 3 we used it in a rank type way, so we could give to the user the idea of what is the country or countries with high standings in a predefined input of the user. After all, what user wants from this is statistics to know which were the best countries on a certain input (a certain problem/task).  We used this visualization cause its intuitive for the users to understand the results and get results in a quick and effectively way. If the user is searching for a certain country in the search box, it would be shown in a different color the selected country in the bar. Or if the results were there and the user didn’t select in the search box for a country, then he could select a la</w:t>
+      </w:r>
+      <w:r>
+        <w:t xml:space="preserve">bel </w:t>
+      </w:r>
+      <w:r>
+        <w:t>and the country would be selected.</w:t>
+      </w:r>
+      <w:r>
+        <w:t xml:space="preserve"> In the second tab, we didn’t make it like a rank type because we wanted to compare statistics between countries and sports. It’s risky in this case because we’re comparing two lengths side by side but since were using labelling to know the “size” of the bar, then it works fine in this case.</w:t>
+      </w:r>
+    </w:p>
+    <w:p>
+      <w:r>
+        <w:t xml:space="preserve">Our final visualization – the line chart – was used because we wanted something else than just have visualization of a country in a certain year. We wanted to grant to the users the possibility of evaluating a pre-defined country </w:t>
+      </w:r>
+      <w:r>
+        <w:t>according to an interval of years, in this case, the standing of a country between 1896 and 2008. This way we had more information to the board and provided to users more information about a country and the input provided by a user.</w:t>
+      </w:r>
+    </w:p>
+    <w:p>
+      <w:r>
+        <w:t>Simplicity was the original key for our visualizations and we think that we achieved that gold. But as were doing this project, we based also in another key that was knowledge. We were always looking for ways to provide the most information possible to the users and we think that we did a good work, but it could be better; maybe testing with users could give to us some answers on what a user could want from our system and if we had enough information to provide to them. Maybe a future update of the system can happen.</w:t>
+      </w:r>
+    </w:p>
+    <w:p>
+      <w:pPr>
+        <w:pStyle w:val="Cabealho2"/>
+      </w:pPr>
+      <w:r>
+        <w:t>Demonstrate the Potencial</w:t>
+      </w:r>
+    </w:p>
+    <w:p>
+      <w:pPr>
+        <w:rPr>
+          <w:color w:val="000000"/>
+        </w:rPr>
+      </w:pPr>
+      <w:r>
+        <w:t>To be continued…</w:t>
+      </w:r>
       <w:bookmarkStart w:id="0" w:name="_GoBack"/>
       <w:bookmarkEnd w:id="0"/>
     </w:p>
@@ -633,163 +706,125 @@
         <w:pStyle w:val="Cabealho2"/>
       </w:pPr>
       <w:r>
-        <w:t>Abstract and Keywords</w:t>
-      </w:r>
-    </w:p>
-    <w:p>
-      <w:pPr>
+        <w:t>Normal or Body Text</w:t>
+      </w:r>
+    </w:p>
+    <w:p>
+      <w:r>
+        <w:t xml:space="preserve">Please use 10-point </w:t>
+      </w:r>
+      <w:r>
+        <w:t xml:space="preserve">Times New Roman </w:t>
+      </w:r>
+      <w:r>
+        <w:t xml:space="preserve">or Times Roman </w:t>
+      </w:r>
+      <w:r>
+        <w:t xml:space="preserve">font </w:t>
+      </w:r>
+      <w:r>
+        <w:t xml:space="preserve">(the </w:t>
+      </w:r>
+      <w:r>
+        <w:rPr>
+          <w:rStyle w:val="StyleDescriptionChar"/>
+        </w:rPr>
+        <w:t>Normal</w:t>
+      </w:r>
+      <w:r>
+        <w:t xml:space="preserve"> style) </w:t>
+      </w:r>
+      <w:r>
+        <w:t xml:space="preserve">or, if this is unavailable, another proportional font with serifs, as close as possible in appearance to Times </w:t>
+      </w:r>
+      <w:r>
+        <w:t xml:space="preserve">New </w:t>
+      </w:r>
+      <w:r>
+        <w:t xml:space="preserve">Roman 10-point. </w:t>
+      </w:r>
+      <w:r>
+        <w:t xml:space="preserve">Other than </w:t>
+      </w:r>
+      <w:r>
+        <w:t xml:space="preserve">Helvetica or </w:t>
+      </w:r>
+      <w:r>
+        <w:t>Arial headings, p</w:t>
+      </w:r>
+      <w:r>
+        <w:t>lease use sans-serif or non-proportional fonts only for special purposes, such as source code text.</w:t>
+      </w:r>
+    </w:p>
+    <w:p>
+      <w:pPr>
+        <w:pStyle w:val="Cabealho2"/>
+      </w:pPr>
+      <w:r>
+        <w:t>First Page Copyright Notice</w:t>
+      </w:r>
+    </w:p>
+    <w:p>
+      <w:pPr>
+        <w:spacing w:after="0"/>
         <w:rPr>
           <w:color w:val="000000"/>
         </w:rPr>
       </w:pPr>
       <w:r>
-        <w:t>Every submission should begin with an abstract of about 150 words, followed by a set of keywords. The abstract and keywords should be placed in the left column of the first page under the left half of the title. The abstract should be a concise statement of the problem, approach</w:t>
-      </w:r>
-      <w:r>
-        <w:t>,</w:t>
-      </w:r>
-      <w:r>
-        <w:t xml:space="preserve"> and conclusions of the work described</w:t>
-      </w:r>
-      <w:r>
-        <w:t xml:space="preserve">. </w:t>
-      </w:r>
-      <w:r>
         <w:rPr>
           <w:color w:val="000000"/>
         </w:rPr>
-        <w:t>It should clearly state the paper</w:t>
+        <w:t>This sample word document has the correct ACM SIGCHI copyright notice in place (see page 1, bottom of column 1)</w:t>
       </w:r>
       <w:r>
         <w:rPr>
           <w:color w:val="000000"/>
         </w:rPr>
-        <w:t>’</w:t>
+        <w:t>.</w:t>
       </w:r>
       <w:r>
         <w:rPr>
           <w:color w:val="000000"/>
         </w:rPr>
-        <w:t>s contribution to the field of HCI.</w:t>
-      </w:r>
-    </w:p>
-    <w:p>
-      <w:pPr>
-        <w:pStyle w:val="Cabealho2"/>
-      </w:pPr>
-      <w:r>
-        <w:t>Normal or Body Text</w:t>
-      </w:r>
-    </w:p>
-    <w:p>
-      <w:r>
-        <w:t xml:space="preserve">Please use 10-point </w:t>
-      </w:r>
-      <w:r>
-        <w:t xml:space="preserve">Times New Roman </w:t>
-      </w:r>
-      <w:r>
-        <w:t xml:space="preserve">or Times Roman </w:t>
-      </w:r>
-      <w:r>
-        <w:t xml:space="preserve">font </w:t>
-      </w:r>
-      <w:r>
-        <w:t xml:space="preserve">(the </w:t>
-      </w:r>
-      <w:r>
-        <w:rPr>
-          <w:rStyle w:val="StyleDescriptionChar"/>
-        </w:rPr>
-        <w:t>Normal</w:t>
-      </w:r>
-      <w:r>
-        <w:t xml:space="preserve"> style) </w:t>
-      </w:r>
-      <w:r>
-        <w:t xml:space="preserve">or, if this is unavailable, another proportional font with serifs, as close as possible in appearance to Times </w:t>
-      </w:r>
-      <w:r>
-        <w:t xml:space="preserve">New </w:t>
-      </w:r>
-      <w:r>
-        <w:t xml:space="preserve">Roman 10-point. </w:t>
-      </w:r>
-      <w:r>
-        <w:t xml:space="preserve">Other than </w:t>
-      </w:r>
-      <w:r>
-        <w:t xml:space="preserve">Helvetica or </w:t>
-      </w:r>
-      <w:r>
-        <w:t>Arial headings, p</w:t>
-      </w:r>
-      <w:r>
-        <w:t>lease use sans-serif or non-proportional fonts only for special purposes, such as source code text.</w:t>
-      </w:r>
-    </w:p>
-    <w:p>
-      <w:pPr>
-        <w:pStyle w:val="Cabealho2"/>
-      </w:pPr>
-      <w:r>
-        <w:t>First Page Copyright Notice</w:t>
-      </w:r>
-    </w:p>
-    <w:p>
-      <w:pPr>
-        <w:spacing w:after="0"/>
+        <w:t xml:space="preserve"> </w:t>
+      </w:r>
+      <w:r>
         <w:rPr>
           <w:color w:val="000000"/>
         </w:rPr>
-      </w:pPr>
+        <w:t xml:space="preserve">Accepted papers will be distributed in the </w:t>
+      </w:r>
       <w:r>
         <w:rPr>
           <w:color w:val="000000"/>
         </w:rPr>
-        <w:t>This sample word document has the correct ACM SIGCHI copyright notice in place (see page 1, bottom of column 1)</w:t>
+        <w:t>c</w:t>
       </w:r>
       <w:r>
         <w:rPr>
           <w:color w:val="000000"/>
         </w:rPr>
-        <w:t>.</w:t>
+        <w:t xml:space="preserve">onference </w:t>
       </w:r>
       <w:r>
         <w:rPr>
           <w:color w:val="000000"/>
         </w:rPr>
-        <w:t xml:space="preserve"> </w:t>
+        <w:t>p</w:t>
       </w:r>
       <w:r>
         <w:rPr>
           <w:color w:val="000000"/>
         </w:rPr>
-        <w:t xml:space="preserve">Accepted papers will be distributed in the </w:t>
+        <w:t xml:space="preserve">ublications. They will also be placed in the ACM Digital </w:t>
       </w:r>
       <w:r>
         <w:rPr>
           <w:color w:val="000000"/>
         </w:rPr>
-        <w:t>c</w:t>
-      </w:r>
-      <w:r>
-        <w:rPr>
-          <w:color w:val="000000"/>
-        </w:rPr>
-        <w:t xml:space="preserve">onference </w:t>
-      </w:r>
-      <w:r>
-        <w:rPr>
-          <w:color w:val="000000"/>
-        </w:rPr>
-        <w:t>p</w:t>
-      </w:r>
-      <w:r>
-        <w:rPr>
-          <w:color w:val="000000"/>
-        </w:rPr>
-        <w:t>ublications. They will also be placed in the ACM Digital Library, where they will remain accessible to thousands of research</w:t>
+        <w:lastRenderedPageBreak/>
+        <w:t>Library, where they will remain accessible to thousands of research</w:t>
       </w:r>
       <w:r>
         <w:rPr>
@@ -872,7 +907,6 @@
           <w:noProof/>
           <w:lang w:val="pt-PT" w:eastAsia="pt-PT"/>
         </w:rPr>
-        <w:lastRenderedPageBreak/>
         <w:drawing>
           <wp:inline distT="0" distB="0" distL="0" distR="0" wp14:anchorId="79D3252F" wp14:editId="3A02A454">
             <wp:extent cx="3063240" cy="701738"/>
@@ -923,27 +957,14 @@
       <w:r>
         <w:t xml:space="preserve">Figure </w:t>
       </w:r>
-      <w:r>
-        <w:fldChar w:fldCharType="begin"/>
-      </w:r>
-      <w:r>
-        <w:instrText xml:space="preserve"> SEQ Figure \* ARABIC </w:instrText>
-      </w:r>
-      <w:r>
-        <w:fldChar w:fldCharType="separate"/>
-      </w:r>
-      <w:r>
-        <w:rPr>
-          <w:noProof/>
-        </w:rPr>
-        <w:t>1</w:t>
-      </w:r>
-      <w:r>
-        <w:rPr>
-          <w:noProof/>
-        </w:rPr>
-        <w:fldChar w:fldCharType="end"/>
-      </w:r>
+      <w:fldSimple w:instr=" SEQ Figure \* ARABIC ">
+        <w:r>
+          <w:rPr>
+            <w:noProof/>
+          </w:rPr>
+          <w:t>1</w:t>
+        </w:r>
+      </w:fldSimple>
       <w:r>
         <w:t>. Use high-resolution images, 300+ dpi, legible if printed in color or black-and-white. Number all figures and include captions below, using Insert, Caption.</w:t>
       </w:r>
@@ -1263,27 +1284,14 @@
       <w:r>
         <w:t xml:space="preserve">Table </w:t>
       </w:r>
-      <w:r>
-        <w:fldChar w:fldCharType="begin"/>
-      </w:r>
-      <w:r>
-        <w:instrText xml:space="preserve"> SEQ Table \* ARABIC </w:instrText>
-      </w:r>
-      <w:r>
-        <w:fldChar w:fldCharType="separate"/>
-      </w:r>
-      <w:r>
-        <w:rPr>
-          <w:noProof/>
-        </w:rPr>
-        <w:t>1</w:t>
-      </w:r>
-      <w:r>
-        <w:rPr>
-          <w:noProof/>
-        </w:rPr>
-        <w:fldChar w:fldCharType="end"/>
-      </w:r>
+      <w:fldSimple w:instr=" SEQ Table \* ARABIC ">
+        <w:r>
+          <w:rPr>
+            <w:noProof/>
+          </w:rPr>
+          <w:t>1</w:t>
+        </w:r>
+      </w:fldSimple>
       <w:r>
         <w:t>. Table captions should be placed below the table. We recommend table lines be 1 point, 25% black. Minimize use of unnecessary table lines.</w:t>
       </w:r>
@@ -1482,7 +1490,6 @@
         <w:pStyle w:val="Cabealho2"/>
       </w:pPr>
       <w:r>
-        <w:lastRenderedPageBreak/>
         <w:t>Subsections</w:t>
       </w:r>
     </w:p>
@@ -1536,6 +1543,7 @@
         <w:pStyle w:val="Cabealho3"/>
       </w:pPr>
       <w:r>
+        <w:lastRenderedPageBreak/>
         <w:t>Sub-subsections</w:t>
       </w:r>
     </w:p>
@@ -1611,7 +1619,11 @@
     </w:p>
     <w:p>
       <w:r>
-        <w:t xml:space="preserve">All figures should also include alt text for improved accessibility. In Word, right click the figure, and select Format Picture | Layout | Alt Text). </w:t>
+        <w:t xml:space="preserve">All figures should also include alt text for improved accessibility. In Word, right click the figure, and select </w:t>
+      </w:r>
+      <w:r>
+        <w:lastRenderedPageBreak/>
+        <w:t xml:space="preserve">Format Picture | Layout | Alt Text). </w:t>
       </w:r>
       <w:r>
         <w:rPr>
@@ -1748,27 +1760,14 @@
       <w:r>
         <w:t xml:space="preserve">Figure </w:t>
       </w:r>
-      <w:r>
-        <w:fldChar w:fldCharType="begin"/>
-      </w:r>
-      <w:r>
-        <w:instrText xml:space="preserve"> SEQ Figure \* ARABIC </w:instrText>
-      </w:r>
-      <w:r>
-        <w:fldChar w:fldCharType="separate"/>
-      </w:r>
-      <w:r>
-        <w:rPr>
-          <w:noProof/>
-        </w:rPr>
-        <w:t>2</w:t>
-      </w:r>
-      <w:r>
-        <w:rPr>
-          <w:noProof/>
-        </w:rPr>
-        <w:fldChar w:fldCharType="end"/>
-      </w:r>
+      <w:fldSimple w:instr=" SEQ Figure \* ARABIC ">
+        <w:r>
+          <w:rPr>
+            <w:noProof/>
+          </w:rPr>
+          <w:t>2</w:t>
+        </w:r>
+      </w:fldSimple>
       <w:r>
         <w:t>. Sample of a wide figure. Be sure to place at the top or bottom of the page. Ensure that important information is legible in both black-and-white and color printing.</w:t>
       </w:r>
@@ -1922,6 +1921,7 @@
         <w:pStyle w:val="Bullet"/>
       </w:pPr>
       <w:r>
+        <w:lastRenderedPageBreak/>
         <w:t>Use common and basic vocabulary (e.g., use the word “unusual” rather than the word “arcane”).</w:t>
       </w:r>
     </w:p>
@@ -2044,6 +2044,7 @@
         <w:pStyle w:val="Bullet"/>
       </w:pPr>
       <w:r>
+        <w:lastRenderedPageBreak/>
         <w:t>Be careful with the use of gender-specific pronouns (</w:t>
       </w:r>
       <w:r>
@@ -2220,7 +2221,6 @@
         <w:pStyle w:val="Bullet"/>
       </w:pPr>
       <w:r>
-        <w:lastRenderedPageBreak/>
         <w:t xml:space="preserve">If possible, use the full (extended) alphabetic character set for names of persons, institutions, and places (e.g., Grønbæk, Lafreniére, Sánchez, </w:t>
       </w:r>
       <w:r>
@@ -2653,12 +2653,19 @@
         <w:rPr>
           <w:color w:val="000000"/>
         </w:rPr>
-        <w:t xml:space="preserve">Test your PDF file by viewing or printing it with the same software </w:t>
+        <w:t xml:space="preserve">Test your PDF file by viewing or printing it with the </w:t>
       </w:r>
       <w:r>
         <w:rPr>
           <w:color w:val="000000"/>
         </w:rPr>
+        <w:lastRenderedPageBreak/>
+        <w:t xml:space="preserve">same software </w:t>
+      </w:r>
+      <w:r>
+        <w:rPr>
+          <w:color w:val="000000"/>
+        </w:rPr>
         <w:t xml:space="preserve">the publisher </w:t>
       </w:r>
       <w:r>
@@ -2753,11 +2760,7 @@
         <w:t>roceedings</w:t>
       </w:r>
       <w:r>
-        <w:t xml:space="preserve"> to understand the writing style and conventions that successful authors have </w:t>
-      </w:r>
-      <w:r>
-        <w:lastRenderedPageBreak/>
-        <w:t>used</w:t>
+        <w:t xml:space="preserve"> to understand the writing style and conventions that successful authors have used</w:t>
       </w:r>
       <w:r>
         <w:t>.</w:t>
@@ -3318,6 +3321,7 @@
       </w:pPr>
       <w:bookmarkStart w:id="7" w:name="_Ref279753826"/>
       <w:r>
+        <w:lastRenderedPageBreak/>
         <w:t xml:space="preserve">Anna Cavender, Shari Trewin, Vicki Hanson. 2014. Accessible Writing Guide. Retrieved August 22, 2014 from </w:t>
       </w:r>
       <w:hyperlink r:id="rId22" w:history="1">
@@ -3367,14 +3371,7 @@
         <w:rPr>
           <w:i/>
         </w:rPr>
-        <w:t xml:space="preserve">Personal </w:t>
-      </w:r>
-      <w:r>
-        <w:rPr>
-          <w:i/>
-        </w:rPr>
-        <w:lastRenderedPageBreak/>
-        <w:t>Ubiquitous Comput</w:t>
+        <w:t>Personal Ubiquitous Comput</w:t>
       </w:r>
       <w:r>
         <w:t xml:space="preserve">. 18, 4 (April 2014), 765-766. </w:t>
@@ -7932,7 +7929,7 @@
 </file>
 
 <file path=customXml/itemProps1.xml><?xml version="1.0" encoding="utf-8"?>
-<ds:datastoreItem xmlns:ds="http://schemas.openxmlformats.org/officeDocument/2006/customXml" ds:itemID="{1F8BCF70-D3CD-41E9-9CC5-D2D1A205AB84}">
+<ds:datastoreItem xmlns:ds="http://schemas.openxmlformats.org/officeDocument/2006/customXml" ds:itemID="{37EE4B18-9E97-4AFD-A147-9D0351508490}">
   <ds:schemaRefs>
     <ds:schemaRef ds:uri="http://schemas.openxmlformats.org/officeDocument/2006/bibliography"/>
   </ds:schemaRefs>

</xml_diff>